<commit_message>
- Anotadas funcionalidades. - Fin de jornada en diaro de proyecto.
</commit_message>
<xml_diff>
--- a/doc/Diario de Proyecto.docx
+++ b/doc/Diario de Proyecto.docx
@@ -237,6 +237,15 @@
         </w:rPr>
         <w:t>2º Sesión, 02-03-2022.</w:t>
       </w:r>
+      <w:r>
+        <w:rPr>
+          <w:sz w:val="24"/>
+          <w:szCs w:val="24"/>
+        </w:rPr>
+        <w:t xml:space="preserve"> Inicio 15:30, Fin 17:35.</w:t>
+      </w:r>
+      <w:bookmarkStart w:id="0" w:name="_GoBack"/>
+      <w:bookmarkEnd w:id="0"/>
     </w:p>
     <w:p>
       <w:pPr>
@@ -351,15 +360,7 @@
           <w:sz w:val="24"/>
           <w:szCs w:val="24"/>
         </w:rPr>
-        <w:t xml:space="preserve">Empezamos con </w:t>
-      </w:r>
-      <w:bookmarkStart w:id="0" w:name="_GoBack"/>
-      <w:r>
-        <w:rPr>
-          <w:sz w:val="24"/>
-          <w:szCs w:val="24"/>
-        </w:rPr>
-        <w:t xml:space="preserve">el </w:t>
+        <w:t xml:space="preserve">Empezamos con el </w:t>
       </w:r>
       <w:proofErr w:type="spellStart"/>
       <w:r>
@@ -375,9 +376,56 @@
           <w:sz w:val="24"/>
           <w:szCs w:val="24"/>
         </w:rPr>
-        <w:t>.</w:t>
-      </w:r>
-      <w:bookmarkEnd w:id="0"/>
+        <w:t>, apuntamos funcionalidades.</w:t>
+      </w:r>
+    </w:p>
+    <w:p>
+      <w:pPr>
+        <w:ind w:left="360"/>
+        <w:rPr>
+          <w:sz w:val="24"/>
+          <w:szCs w:val="24"/>
+        </w:rPr>
+      </w:pPr>
+      <w:r>
+        <w:rPr>
+          <w:sz w:val="24"/>
+          <w:szCs w:val="24"/>
+        </w:rPr>
+        <w:t xml:space="preserve">Presentes: Sergio, Merino, </w:t>
+      </w:r>
+      <w:proofErr w:type="spellStart"/>
+      <w:r>
+        <w:rPr>
+          <w:sz w:val="24"/>
+          <w:szCs w:val="24"/>
+        </w:rPr>
+        <w:t>Victor</w:t>
+      </w:r>
+      <w:proofErr w:type="spellEnd"/>
+      <w:r>
+        <w:rPr>
+          <w:sz w:val="24"/>
+          <w:szCs w:val="24"/>
+        </w:rPr>
+        <w:t xml:space="preserve">, </w:t>
+      </w:r>
+      <w:proofErr w:type="spellStart"/>
+      <w:r>
+        <w:rPr>
+          <w:sz w:val="24"/>
+          <w:szCs w:val="24"/>
+        </w:rPr>
+        <w:t>VictorC</w:t>
+      </w:r>
+      <w:proofErr w:type="spellEnd"/>
+      <w:r>
+        <w:rPr>
+          <w:sz w:val="24"/>
+          <w:szCs w:val="24"/>
+        </w:rPr>
+        <w:t>, Roberto.</w:t>
+      </w:r>
     </w:p>
     <w:p>
       <w:pPr>

</xml_diff>

<commit_message>
Diario de proyecto, sesion del 04-03-2022, ED.
</commit_message>
<xml_diff>
--- a/doc/Diario de Proyecto.docx
+++ b/doc/Diario de Proyecto.docx
@@ -67,7 +67,14 @@
           <w:sz w:val="24"/>
           <w:szCs w:val="24"/>
         </w:rPr>
-        <w:t xml:space="preserve">, Roberto </w:t>
+        <w:t xml:space="preserve">, </w:t>
+      </w:r>
+      <w:r>
+        <w:rPr>
+          <w:sz w:val="24"/>
+          <w:szCs w:val="24"/>
+        </w:rPr>
+        <w:t xml:space="preserve">Roberto </w:t>
       </w:r>
       <w:proofErr w:type="spellStart"/>
       <w:r>
@@ -99,7 +106,7 @@
           <w:sz w:val="24"/>
           <w:szCs w:val="24"/>
         </w:rPr>
-        <w:t xml:space="preserve"> Carles.</w:t>
+        <w:t xml:space="preserve"> Carles, Jaume.</w:t>
       </w:r>
     </w:p>
     <w:p>
@@ -244,8 +251,6 @@
         </w:rPr>
         <w:t xml:space="preserve"> Inicio 15:30, Fin 17:35.</w:t>
       </w:r>
-      <w:bookmarkStart w:id="0" w:name="_GoBack"/>
-      <w:bookmarkEnd w:id="0"/>
     </w:p>
     <w:p>
       <w:pPr>
@@ -429,12 +434,246 @@
     </w:p>
     <w:p>
       <w:pPr>
-        <w:ind w:left="360"/>
-        <w:rPr>
-          <w:sz w:val="24"/>
-          <w:szCs w:val="24"/>
-        </w:rPr>
-      </w:pPr>
+        <w:rPr>
+          <w:sz w:val="24"/>
+          <w:szCs w:val="24"/>
+        </w:rPr>
+      </w:pPr>
+      <w:r>
+        <w:rPr>
+          <w:sz w:val="24"/>
+          <w:szCs w:val="24"/>
+        </w:rPr>
+        <w:t xml:space="preserve">3ª Sesión, 04-03-2022. Inicio 19:30, Fin </w:t>
+      </w:r>
+      <w:r>
+        <w:rPr>
+          <w:sz w:val="24"/>
+          <w:szCs w:val="24"/>
+        </w:rPr>
+        <w:t>20:30.</w:t>
+      </w:r>
+      <w:bookmarkStart w:id="0" w:name="_GoBack"/>
+      <w:bookmarkEnd w:id="0"/>
+    </w:p>
+    <w:p>
+      <w:pPr>
+        <w:pStyle w:val="Prrafodelista"/>
+        <w:numPr>
+          <w:ilvl w:val="0"/>
+          <w:numId w:val="1"/>
+        </w:numPr>
+        <w:rPr>
+          <w:sz w:val="24"/>
+          <w:szCs w:val="24"/>
+        </w:rPr>
+      </w:pPr>
+      <w:r>
+        <w:rPr>
+          <w:sz w:val="24"/>
+          <w:szCs w:val="24"/>
+        </w:rPr>
+        <w:t xml:space="preserve">Empezamos con </w:t>
+      </w:r>
+      <w:proofErr w:type="spellStart"/>
+      <w:r>
+        <w:rPr>
+          <w:sz w:val="24"/>
+          <w:szCs w:val="24"/>
+        </w:rPr>
+        <w:t>Wireframe</w:t>
+      </w:r>
+      <w:proofErr w:type="spellEnd"/>
+      <w:r>
+        <w:rPr>
+          <w:sz w:val="24"/>
+          <w:szCs w:val="24"/>
+        </w:rPr>
+        <w:t>.</w:t>
+      </w:r>
+    </w:p>
+    <w:p>
+      <w:pPr>
+        <w:pStyle w:val="Prrafodelista"/>
+        <w:numPr>
+          <w:ilvl w:val="0"/>
+          <w:numId w:val="1"/>
+        </w:numPr>
+        <w:rPr>
+          <w:sz w:val="24"/>
+          <w:szCs w:val="24"/>
+        </w:rPr>
+      </w:pPr>
+      <w:r>
+        <w:rPr>
+          <w:sz w:val="24"/>
+          <w:szCs w:val="24"/>
+        </w:rPr>
+        <w:t xml:space="preserve">Nos planteamos-tras consultar al </w:t>
+      </w:r>
+      <w:proofErr w:type="spellStart"/>
+      <w:r>
+        <w:rPr>
+          <w:sz w:val="24"/>
+          <w:szCs w:val="24"/>
+        </w:rPr>
+        <w:t>profesir</w:t>
+      </w:r>
+      <w:proofErr w:type="spellEnd"/>
+      <w:r>
+        <w:rPr>
+          <w:sz w:val="24"/>
+          <w:szCs w:val="24"/>
+        </w:rPr>
+        <w:t xml:space="preserve">- modificación de la idea, cambiar el </w:t>
+      </w:r>
+      <w:proofErr w:type="spellStart"/>
+      <w:r>
+        <w:rPr>
+          <w:sz w:val="24"/>
+          <w:szCs w:val="24"/>
+        </w:rPr>
+        <w:t>focus</w:t>
+      </w:r>
+      <w:proofErr w:type="spellEnd"/>
+      <w:r>
+        <w:rPr>
+          <w:sz w:val="24"/>
+          <w:szCs w:val="24"/>
+        </w:rPr>
+        <w:t xml:space="preserve"> de la aplicación de solamente “Pequeños negocios locales de </w:t>
+      </w:r>
+      <w:proofErr w:type="spellStart"/>
+      <w:r>
+        <w:rPr>
+          <w:sz w:val="24"/>
+          <w:szCs w:val="24"/>
+        </w:rPr>
+        <w:t>profuctos</w:t>
+      </w:r>
+      <w:proofErr w:type="spellEnd"/>
+      <w:r>
+        <w:rPr>
+          <w:sz w:val="24"/>
+          <w:szCs w:val="24"/>
+        </w:rPr>
+        <w:t xml:space="preserve"> relacionados con cáñamo y marihuana”, a expandir nuestro horizonte a “pequeño comercio, local y de productos/producción sostenible con el medio ambiente”.</w:t>
+      </w:r>
+    </w:p>
+    <w:p>
+      <w:pPr>
+        <w:pStyle w:val="Prrafodelista"/>
+        <w:numPr>
+          <w:ilvl w:val="0"/>
+          <w:numId w:val="1"/>
+        </w:numPr>
+        <w:rPr>
+          <w:sz w:val="24"/>
+          <w:szCs w:val="24"/>
+        </w:rPr>
+      </w:pPr>
+      <w:r>
+        <w:rPr>
+          <w:sz w:val="24"/>
+          <w:szCs w:val="24"/>
+        </w:rPr>
+        <w:t xml:space="preserve">Avanzamos el </w:t>
+      </w:r>
+      <w:proofErr w:type="spellStart"/>
+      <w:r>
+        <w:rPr>
+          <w:sz w:val="24"/>
+          <w:szCs w:val="24"/>
+        </w:rPr>
+        <w:t>wire-frame</w:t>
+      </w:r>
+      <w:proofErr w:type="spellEnd"/>
+      <w:r>
+        <w:rPr>
+          <w:sz w:val="24"/>
+          <w:szCs w:val="24"/>
+        </w:rPr>
+        <w:t xml:space="preserve"> desde este nuevo punto de vista.</w:t>
+      </w:r>
+    </w:p>
+    <w:p>
+      <w:pPr>
+        <w:rPr>
+          <w:sz w:val="24"/>
+          <w:szCs w:val="24"/>
+        </w:rPr>
+      </w:pPr>
+      <w:r>
+        <w:rPr>
+          <w:sz w:val="24"/>
+          <w:szCs w:val="24"/>
+        </w:rPr>
+        <w:t xml:space="preserve">Presentes: Sergio, </w:t>
+      </w:r>
+      <w:proofErr w:type="spellStart"/>
+      <w:r>
+        <w:rPr>
+          <w:sz w:val="24"/>
+          <w:szCs w:val="24"/>
+        </w:rPr>
+        <w:t>Victor</w:t>
+      </w:r>
+      <w:proofErr w:type="spellEnd"/>
+      <w:r>
+        <w:rPr>
+          <w:sz w:val="24"/>
+          <w:szCs w:val="24"/>
+        </w:rPr>
+        <w:t xml:space="preserve"> </w:t>
+      </w:r>
+      <w:proofErr w:type="spellStart"/>
+      <w:r>
+        <w:rPr>
+          <w:sz w:val="24"/>
+          <w:szCs w:val="24"/>
+        </w:rPr>
+        <w:t>Gimenez</w:t>
+      </w:r>
+      <w:proofErr w:type="spellEnd"/>
+      <w:r>
+        <w:rPr>
+          <w:sz w:val="24"/>
+          <w:szCs w:val="24"/>
+        </w:rPr>
+        <w:t xml:space="preserve">, </w:t>
+      </w:r>
+      <w:proofErr w:type="spellStart"/>
+      <w:r>
+        <w:rPr>
+          <w:sz w:val="24"/>
+          <w:szCs w:val="24"/>
+        </w:rPr>
+        <w:t>Victor</w:t>
+      </w:r>
+      <w:proofErr w:type="spellEnd"/>
+      <w:r>
+        <w:rPr>
+          <w:sz w:val="24"/>
+          <w:szCs w:val="24"/>
+        </w:rPr>
+        <w:t xml:space="preserve"> Carles, Roberto </w:t>
+      </w:r>
+      <w:proofErr w:type="spellStart"/>
+      <w:r>
+        <w:rPr>
+          <w:sz w:val="24"/>
+          <w:szCs w:val="24"/>
+        </w:rPr>
+        <w:t>Martinez</w:t>
+      </w:r>
+      <w:proofErr w:type="spellEnd"/>
+      <w:r>
+        <w:rPr>
+          <w:sz w:val="24"/>
+          <w:szCs w:val="24"/>
+        </w:rPr>
+        <w:t>.</w:t>
+      </w:r>
     </w:p>
     <w:p>
       <w:pPr>

</xml_diff>

<commit_message>
Diario de Proyecto, sesion de trabajo del sabado  05-03-2022.
</commit_message>
<xml_diff>
--- a/doc/Diario de Proyecto.docx
+++ b/doc/Diario de Proyecto.docx
@@ -1,6 +1,6 @@
 
 <file path=word/document.xml><?xml version="1.0" encoding="utf-8"?>
-<w:document xmlns:wpc="http://schemas.microsoft.com/office/word/2010/wordprocessingCanvas" xmlns:cx="http://schemas.microsoft.com/office/drawing/2014/chartex" xmlns:cx1="http://schemas.microsoft.com/office/drawing/2015/9/8/chartex" xmlns:mc="http://schemas.openxmlformats.org/markup-compatibility/2006" xmlns:o="urn:schemas-microsoft-com:office:office" xmlns:r="http://schemas.openxmlformats.org/officeDocument/2006/relationships" xmlns:m="http://schemas.openxmlformats.org/officeDocument/2006/math" xmlns:v="urn:schemas-microsoft-com:vml" xmlns:wp14="http://schemas.microsoft.com/office/word/2010/wordprocessingDrawing" xmlns:wp="http://schemas.openxmlformats.org/drawingml/2006/wordprocessingDrawing" xmlns:w10="urn:schemas-microsoft-com:office:word" xmlns:w="http://schemas.openxmlformats.org/wordprocessingml/2006/main" xmlns:w14="http://schemas.microsoft.com/office/word/2010/wordml" xmlns:w15="http://schemas.microsoft.com/office/word/2012/wordml" xmlns:w16se="http://schemas.microsoft.com/office/word/2015/wordml/symex" xmlns:wpg="http://schemas.microsoft.com/office/word/2010/wordprocessingGroup" xmlns:wpi="http://schemas.microsoft.com/office/word/2010/wordprocessingInk" xmlns:wne="http://schemas.microsoft.com/office/word/2006/wordml" xmlns:wps="http://schemas.microsoft.com/office/word/2010/wordprocessingShape" mc:Ignorable="w14 w15 w16se wp14">
+<w:document xmlns:wpc="http://schemas.microsoft.com/office/word/2010/wordprocessingCanvas" xmlns:cx="http://schemas.microsoft.com/office/drawing/2014/chartex" xmlns:cx1="http://schemas.microsoft.com/office/drawing/2015/9/8/chartex" xmlns:cx2="http://schemas.microsoft.com/office/drawing/2015/10/21/chartex" xmlns:cx3="http://schemas.microsoft.com/office/drawing/2016/5/9/chartex" xmlns:cx4="http://schemas.microsoft.com/office/drawing/2016/5/10/chartex" xmlns:cx5="http://schemas.microsoft.com/office/drawing/2016/5/11/chartex" xmlns:cx6="http://schemas.microsoft.com/office/drawing/2016/5/12/chartex" xmlns:cx7="http://schemas.microsoft.com/office/drawing/2016/5/13/chartex" xmlns:cx8="http://schemas.microsoft.com/office/drawing/2016/5/14/chartex" xmlns:mc="http://schemas.openxmlformats.org/markup-compatibility/2006" xmlns:aink="http://schemas.microsoft.com/office/drawing/2016/ink" xmlns:am3d="http://schemas.microsoft.com/office/drawing/2017/model3d" xmlns:o="urn:schemas-microsoft-com:office:office" xmlns:r="http://schemas.openxmlformats.org/officeDocument/2006/relationships" xmlns:m="http://schemas.openxmlformats.org/officeDocument/2006/math" xmlns:v="urn:schemas-microsoft-com:vml" xmlns:wp14="http://schemas.microsoft.com/office/word/2010/wordprocessingDrawing" xmlns:wp="http://schemas.openxmlformats.org/drawingml/2006/wordprocessingDrawing" xmlns:w10="urn:schemas-microsoft-com:office:word" xmlns:w="http://schemas.openxmlformats.org/wordprocessingml/2006/main" xmlns:w14="http://schemas.microsoft.com/office/word/2010/wordml" xmlns:w15="http://schemas.microsoft.com/office/word/2012/wordml" xmlns:w16cex="http://schemas.microsoft.com/office/word/2018/wordml/cex" xmlns:w16cid="http://schemas.microsoft.com/office/word/2016/wordml/cid" xmlns:w16="http://schemas.microsoft.com/office/word/2018/wordml" xmlns:w16sdtdh="http://schemas.microsoft.com/office/word/2020/wordml/sdtdatahash" xmlns:w16se="http://schemas.microsoft.com/office/word/2015/wordml/symex" xmlns:wpg="http://schemas.microsoft.com/office/word/2010/wordprocessingGroup" xmlns:wpi="http://schemas.microsoft.com/office/word/2010/wordprocessingInk" xmlns:wne="http://schemas.microsoft.com/office/word/2006/wordml" xmlns:wps="http://schemas.microsoft.com/office/word/2010/wordprocessingShape" mc:Ignorable="w14 w15 w16se w16cid w16 w16cex w16sdtdh wp14">
   <w:body>
     <w:p>
       <w:pPr>
@@ -53,13 +53,126 @@
         </w:rPr>
         <w:t xml:space="preserve">Integrantes: Sergio Villar, Alejandro Merino, Víctor </w:t>
       </w:r>
+      <w:r>
+        <w:rPr>
+          <w:sz w:val="24"/>
+          <w:szCs w:val="24"/>
+        </w:rPr>
+        <w:t>Giménez</w:t>
+      </w:r>
+      <w:r>
+        <w:rPr>
+          <w:sz w:val="24"/>
+          <w:szCs w:val="24"/>
+        </w:rPr>
+        <w:t xml:space="preserve">, </w:t>
+      </w:r>
+      <w:r>
+        <w:rPr>
+          <w:sz w:val="24"/>
+          <w:szCs w:val="24"/>
+        </w:rPr>
+        <w:t xml:space="preserve">Roberto </w:t>
+      </w:r>
+      <w:r>
+        <w:rPr>
+          <w:sz w:val="24"/>
+          <w:szCs w:val="24"/>
+        </w:rPr>
+        <w:t>Martínez</w:t>
+      </w:r>
+      <w:r>
+        <w:rPr>
+          <w:sz w:val="24"/>
+          <w:szCs w:val="24"/>
+        </w:rPr>
+        <w:t xml:space="preserve">, </w:t>
+      </w:r>
+      <w:r>
+        <w:rPr>
+          <w:sz w:val="24"/>
+          <w:szCs w:val="24"/>
+        </w:rPr>
+        <w:t>Víctor</w:t>
+      </w:r>
+      <w:r>
+        <w:rPr>
+          <w:sz w:val="24"/>
+          <w:szCs w:val="24"/>
+        </w:rPr>
+        <w:t xml:space="preserve"> Carles, Jaume</w:t>
+      </w:r>
+      <w:r>
+        <w:rPr>
+          <w:sz w:val="24"/>
+          <w:szCs w:val="24"/>
+        </w:rPr>
+        <w:t xml:space="preserve"> Mir.</w:t>
+      </w:r>
+    </w:p>
+    <w:p>
+      <w:pPr>
+        <w:jc w:val="center"/>
+        <w:rPr>
+          <w:sz w:val="24"/>
+          <w:szCs w:val="24"/>
+        </w:rPr>
+      </w:pPr>
+    </w:p>
+    <w:p>
+      <w:pPr>
+        <w:rPr>
+          <w:sz w:val="24"/>
+          <w:szCs w:val="24"/>
+        </w:rPr>
+      </w:pPr>
+      <w:r>
+        <w:rPr>
+          <w:sz w:val="24"/>
+          <w:szCs w:val="24"/>
+        </w:rPr>
+        <w:t>1ª Sesión, 28-02-2022.</w:t>
+      </w:r>
+    </w:p>
+    <w:p>
+      <w:pPr>
+        <w:pStyle w:val="Prrafodelista"/>
+        <w:numPr>
+          <w:ilvl w:val="0"/>
+          <w:numId w:val="1"/>
+        </w:numPr>
+        <w:rPr>
+          <w:sz w:val="24"/>
+          <w:szCs w:val="24"/>
+        </w:rPr>
+      </w:pPr>
+      <w:r>
+        <w:rPr>
+          <w:sz w:val="24"/>
+          <w:szCs w:val="24"/>
+        </w:rPr>
+        <w:t>Creación del repo bueno para el proyecto.</w:t>
+      </w:r>
+    </w:p>
+    <w:p>
+      <w:pPr>
+        <w:pStyle w:val="Prrafodelista"/>
+        <w:numPr>
+          <w:ilvl w:val="0"/>
+          <w:numId w:val="1"/>
+        </w:numPr>
+        <w:rPr>
+          <w:sz w:val="24"/>
+          <w:szCs w:val="24"/>
+        </w:rPr>
+      </w:pPr>
       <w:proofErr w:type="spellStart"/>
       <w:r>
         <w:rPr>
           <w:sz w:val="24"/>
           <w:szCs w:val="24"/>
         </w:rPr>
-        <w:t>Gimenez</w:t>
+        <w:t>Brainstorming</w:t>
       </w:r>
       <w:proofErr w:type="spellEnd"/>
       <w:r>
@@ -67,21 +180,479 @@
           <w:sz w:val="24"/>
           <w:szCs w:val="24"/>
         </w:rPr>
+        <w:t xml:space="preserve"> de ideas, y redacción de estas en un Word.</w:t>
+      </w:r>
+    </w:p>
+    <w:p>
+      <w:pPr>
+        <w:ind w:left="360"/>
+        <w:rPr>
+          <w:sz w:val="24"/>
+          <w:szCs w:val="24"/>
+        </w:rPr>
+      </w:pPr>
+      <w:r>
+        <w:rPr>
+          <w:sz w:val="24"/>
+          <w:szCs w:val="24"/>
+        </w:rPr>
+        <w:t xml:space="preserve">Presentes: Sergio, Merino, </w:t>
+      </w:r>
+      <w:proofErr w:type="spellStart"/>
+      <w:r>
+        <w:rPr>
+          <w:sz w:val="24"/>
+          <w:szCs w:val="24"/>
+        </w:rPr>
+        <w:t>Victor</w:t>
+      </w:r>
+      <w:proofErr w:type="spellEnd"/>
+      <w:r>
+        <w:rPr>
+          <w:sz w:val="24"/>
+          <w:szCs w:val="24"/>
+        </w:rPr>
         <w:t xml:space="preserve">, </w:t>
       </w:r>
-      <w:r>
-        <w:rPr>
-          <w:sz w:val="24"/>
-          <w:szCs w:val="24"/>
-        </w:rPr>
-        <w:t xml:space="preserve">Roberto </w:t>
-      </w:r>
       <w:proofErr w:type="spellStart"/>
       <w:r>
         <w:rPr>
           <w:sz w:val="24"/>
           <w:szCs w:val="24"/>
         </w:rPr>
+        <w:t>Victor</w:t>
+      </w:r>
+      <w:proofErr w:type="spellEnd"/>
+      <w:r>
+        <w:rPr>
+          <w:sz w:val="24"/>
+          <w:szCs w:val="24"/>
+        </w:rPr>
+        <w:t xml:space="preserve"> C, Roberto.</w:t>
+      </w:r>
+    </w:p>
+    <w:p>
+      <w:pPr>
+        <w:rPr>
+          <w:sz w:val="24"/>
+          <w:szCs w:val="24"/>
+        </w:rPr>
+      </w:pPr>
+      <w:r>
+        <w:rPr>
+          <w:sz w:val="24"/>
+          <w:szCs w:val="24"/>
+        </w:rPr>
+        <w:t>2º Sesión, 02-03-2022.</w:t>
+      </w:r>
+      <w:r>
+        <w:rPr>
+          <w:sz w:val="24"/>
+          <w:szCs w:val="24"/>
+        </w:rPr>
+        <w:t xml:space="preserve"> Inicio 15:30, Fin 17:35.</w:t>
+      </w:r>
+    </w:p>
+    <w:p>
+      <w:pPr>
+        <w:pStyle w:val="Prrafodelista"/>
+        <w:numPr>
+          <w:ilvl w:val="0"/>
+          <w:numId w:val="1"/>
+        </w:numPr>
+        <w:rPr>
+          <w:sz w:val="24"/>
+          <w:szCs w:val="24"/>
+        </w:rPr>
+      </w:pPr>
+      <w:r>
+        <w:rPr>
+          <w:sz w:val="24"/>
+          <w:szCs w:val="24"/>
+        </w:rPr>
+        <w:t>Practica de trabajo con el repo bueno.</w:t>
+      </w:r>
+    </w:p>
+    <w:p>
+      <w:pPr>
+        <w:pStyle w:val="Prrafodelista"/>
+        <w:numPr>
+          <w:ilvl w:val="0"/>
+          <w:numId w:val="1"/>
+        </w:numPr>
+        <w:rPr>
+          <w:sz w:val="24"/>
+          <w:szCs w:val="24"/>
+        </w:rPr>
+      </w:pPr>
+      <w:r>
+        <w:rPr>
+          <w:sz w:val="24"/>
+          <w:szCs w:val="24"/>
+        </w:rPr>
+        <w:t xml:space="preserve">Practica de </w:t>
+      </w:r>
+      <w:proofErr w:type="spellStart"/>
+      <w:r>
+        <w:rPr>
+          <w:sz w:val="24"/>
+          <w:szCs w:val="24"/>
+        </w:rPr>
+        <w:t>pull-request</w:t>
+      </w:r>
+      <w:proofErr w:type="spellEnd"/>
+      <w:r>
+        <w:rPr>
+          <w:sz w:val="24"/>
+          <w:szCs w:val="24"/>
+        </w:rPr>
+        <w:t>.</w:t>
+      </w:r>
+    </w:p>
+    <w:p>
+      <w:pPr>
+        <w:pStyle w:val="Prrafodelista"/>
+        <w:numPr>
+          <w:ilvl w:val="0"/>
+          <w:numId w:val="1"/>
+        </w:numPr>
+        <w:rPr>
+          <w:sz w:val="24"/>
+          <w:szCs w:val="24"/>
+        </w:rPr>
+      </w:pPr>
+      <w:r>
+        <w:rPr>
+          <w:sz w:val="24"/>
+          <w:szCs w:val="24"/>
+        </w:rPr>
+        <w:t>Votación de la idea a desarrollar: 4 a favor – 1 abstinencia.</w:t>
+      </w:r>
+    </w:p>
+    <w:p>
+      <w:pPr>
+        <w:pStyle w:val="Prrafodelista"/>
+        <w:numPr>
+          <w:ilvl w:val="0"/>
+          <w:numId w:val="1"/>
+        </w:numPr>
+        <w:rPr>
+          <w:sz w:val="24"/>
+          <w:szCs w:val="24"/>
+        </w:rPr>
+      </w:pPr>
+      <w:r>
+        <w:rPr>
+          <w:sz w:val="24"/>
+          <w:szCs w:val="24"/>
+        </w:rPr>
+        <w:t>Gana la idea de la aplicación/catálogo de tiendas “verdes”.</w:t>
+      </w:r>
+    </w:p>
+    <w:p>
+      <w:pPr>
+        <w:pStyle w:val="Prrafodelista"/>
+        <w:numPr>
+          <w:ilvl w:val="0"/>
+          <w:numId w:val="1"/>
+        </w:numPr>
+        <w:rPr>
+          <w:sz w:val="24"/>
+          <w:szCs w:val="24"/>
+        </w:rPr>
+      </w:pPr>
+      <w:r>
+        <w:rPr>
+          <w:sz w:val="24"/>
+          <w:szCs w:val="24"/>
+        </w:rPr>
+        <w:t>Empezamos con el mockup, apuntamos funcionalidades.</w:t>
+      </w:r>
+    </w:p>
+    <w:p>
+      <w:pPr>
+        <w:ind w:left="360"/>
+        <w:rPr>
+          <w:sz w:val="24"/>
+          <w:szCs w:val="24"/>
+        </w:rPr>
+      </w:pPr>
+      <w:r>
+        <w:rPr>
+          <w:sz w:val="24"/>
+          <w:szCs w:val="24"/>
+        </w:rPr>
+        <w:t xml:space="preserve">Presentes: Sergio, Merino, </w:t>
+      </w:r>
+      <w:proofErr w:type="spellStart"/>
+      <w:r>
+        <w:rPr>
+          <w:sz w:val="24"/>
+          <w:szCs w:val="24"/>
+        </w:rPr>
+        <w:t>Victor</w:t>
+      </w:r>
+      <w:proofErr w:type="spellEnd"/>
+      <w:r>
+        <w:rPr>
+          <w:sz w:val="24"/>
+          <w:szCs w:val="24"/>
+        </w:rPr>
+        <w:t xml:space="preserve">, </w:t>
+      </w:r>
+      <w:proofErr w:type="spellStart"/>
+      <w:r>
+        <w:rPr>
+          <w:sz w:val="24"/>
+          <w:szCs w:val="24"/>
+        </w:rPr>
+        <w:t>VictorC</w:t>
+      </w:r>
+      <w:proofErr w:type="spellEnd"/>
+      <w:r>
+        <w:rPr>
+          <w:sz w:val="24"/>
+          <w:szCs w:val="24"/>
+        </w:rPr>
+        <w:t>, Roberto.</w:t>
+      </w:r>
+    </w:p>
+    <w:p>
+      <w:pPr>
+        <w:rPr>
+          <w:sz w:val="24"/>
+          <w:szCs w:val="24"/>
+        </w:rPr>
+      </w:pPr>
+      <w:r>
+        <w:rPr>
+          <w:sz w:val="24"/>
+          <w:szCs w:val="24"/>
+        </w:rPr>
+        <w:t xml:space="preserve">3ª Sesión, 04-03-2022. Inicio 19:30, Fin </w:t>
+      </w:r>
+      <w:r>
+        <w:rPr>
+          <w:sz w:val="24"/>
+          <w:szCs w:val="24"/>
+        </w:rPr>
+        <w:t>20:30.</w:t>
+      </w:r>
+    </w:p>
+    <w:p>
+      <w:pPr>
+        <w:pStyle w:val="Prrafodelista"/>
+        <w:numPr>
+          <w:ilvl w:val="0"/>
+          <w:numId w:val="1"/>
+        </w:numPr>
+        <w:rPr>
+          <w:sz w:val="24"/>
+          <w:szCs w:val="24"/>
+        </w:rPr>
+      </w:pPr>
+      <w:r>
+        <w:rPr>
+          <w:sz w:val="24"/>
+          <w:szCs w:val="24"/>
+        </w:rPr>
+        <w:t xml:space="preserve">Empezamos con </w:t>
+      </w:r>
+      <w:proofErr w:type="spellStart"/>
+      <w:r>
+        <w:rPr>
+          <w:sz w:val="24"/>
+          <w:szCs w:val="24"/>
+        </w:rPr>
+        <w:t>Wireframe</w:t>
+      </w:r>
+      <w:proofErr w:type="spellEnd"/>
+      <w:r>
+        <w:rPr>
+          <w:sz w:val="24"/>
+          <w:szCs w:val="24"/>
+        </w:rPr>
+        <w:t>.</w:t>
+      </w:r>
+    </w:p>
+    <w:p>
+      <w:pPr>
+        <w:pStyle w:val="Prrafodelista"/>
+        <w:numPr>
+          <w:ilvl w:val="0"/>
+          <w:numId w:val="1"/>
+        </w:numPr>
+        <w:rPr>
+          <w:sz w:val="24"/>
+          <w:szCs w:val="24"/>
+        </w:rPr>
+      </w:pPr>
+      <w:r>
+        <w:rPr>
+          <w:sz w:val="24"/>
+          <w:szCs w:val="24"/>
+        </w:rPr>
+        <w:t>Nos planteamos-tras consultar al profes</w:t>
+      </w:r>
+      <w:r>
+        <w:rPr>
+          <w:sz w:val="24"/>
+          <w:szCs w:val="24"/>
+        </w:rPr>
+        <w:t>o</w:t>
+      </w:r>
+      <w:r>
+        <w:rPr>
+          <w:sz w:val="24"/>
+          <w:szCs w:val="24"/>
+        </w:rPr>
+        <w:t xml:space="preserve">r- modificación de la idea, cambiar el </w:t>
+      </w:r>
+      <w:proofErr w:type="spellStart"/>
+      <w:r>
+        <w:rPr>
+          <w:sz w:val="24"/>
+          <w:szCs w:val="24"/>
+        </w:rPr>
+        <w:t>focus</w:t>
+      </w:r>
+      <w:proofErr w:type="spellEnd"/>
+      <w:r>
+        <w:rPr>
+          <w:sz w:val="24"/>
+          <w:szCs w:val="24"/>
+        </w:rPr>
+        <w:t xml:space="preserve"> de la aplicación de solamente “Pequeños negocios locales de </w:t>
+      </w:r>
+      <w:r>
+        <w:rPr>
+          <w:sz w:val="24"/>
+          <w:szCs w:val="24"/>
+        </w:rPr>
+        <w:t>productos</w:t>
+      </w:r>
+      <w:r>
+        <w:rPr>
+          <w:sz w:val="24"/>
+          <w:szCs w:val="24"/>
+        </w:rPr>
+        <w:t xml:space="preserve"> relacionados con cáñamo y marihuana”, a expandir nuestro horizonte a “pequeño comercio, local y de productos/producción sostenible con el medio ambiente”.</w:t>
+      </w:r>
+    </w:p>
+    <w:p>
+      <w:pPr>
+        <w:pStyle w:val="Prrafodelista"/>
+        <w:numPr>
+          <w:ilvl w:val="0"/>
+          <w:numId w:val="1"/>
+        </w:numPr>
+        <w:rPr>
+          <w:sz w:val="24"/>
+          <w:szCs w:val="24"/>
+        </w:rPr>
+      </w:pPr>
+      <w:r>
+        <w:rPr>
+          <w:sz w:val="24"/>
+          <w:szCs w:val="24"/>
+        </w:rPr>
+        <w:t xml:space="preserve">Avanzamos el </w:t>
+      </w:r>
+      <w:proofErr w:type="spellStart"/>
+      <w:r>
+        <w:rPr>
+          <w:sz w:val="24"/>
+          <w:szCs w:val="24"/>
+        </w:rPr>
+        <w:t>wire-frame</w:t>
+      </w:r>
+      <w:proofErr w:type="spellEnd"/>
+      <w:r>
+        <w:rPr>
+          <w:sz w:val="24"/>
+          <w:szCs w:val="24"/>
+        </w:rPr>
+        <w:t xml:space="preserve"> desde este nuevo punto de vista.</w:t>
+      </w:r>
+    </w:p>
+    <w:p>
+      <w:pPr>
+        <w:rPr>
+          <w:sz w:val="24"/>
+          <w:szCs w:val="24"/>
+        </w:rPr>
+      </w:pPr>
+      <w:r>
+        <w:rPr>
+          <w:sz w:val="24"/>
+          <w:szCs w:val="24"/>
+        </w:rPr>
+        <w:t>Presentes: Sergio</w:t>
+      </w:r>
+      <w:r>
+        <w:rPr>
+          <w:sz w:val="24"/>
+          <w:szCs w:val="24"/>
+        </w:rPr>
+        <w:t xml:space="preserve"> Villar</w:t>
+      </w:r>
+      <w:r>
+        <w:rPr>
+          <w:sz w:val="24"/>
+          <w:szCs w:val="24"/>
+        </w:rPr>
+        <w:t xml:space="preserve">, </w:t>
+      </w:r>
+      <w:r>
+        <w:rPr>
+          <w:sz w:val="24"/>
+          <w:szCs w:val="24"/>
+        </w:rPr>
+        <w:t>Víctor</w:t>
+      </w:r>
+      <w:r>
+        <w:rPr>
+          <w:sz w:val="24"/>
+          <w:szCs w:val="24"/>
+        </w:rPr>
+        <w:t xml:space="preserve"> </w:t>
+      </w:r>
+      <w:r>
+        <w:rPr>
+          <w:sz w:val="24"/>
+          <w:szCs w:val="24"/>
+        </w:rPr>
+        <w:t>Giménez</w:t>
+      </w:r>
+      <w:r>
+        <w:rPr>
+          <w:sz w:val="24"/>
+          <w:szCs w:val="24"/>
+        </w:rPr>
+        <w:t xml:space="preserve">, </w:t>
+      </w:r>
+      <w:proofErr w:type="spellStart"/>
+      <w:r>
+        <w:rPr>
+          <w:sz w:val="24"/>
+          <w:szCs w:val="24"/>
+        </w:rPr>
+        <w:t>Victor</w:t>
+      </w:r>
+      <w:proofErr w:type="spellEnd"/>
+      <w:r>
+        <w:rPr>
+          <w:sz w:val="24"/>
+          <w:szCs w:val="24"/>
+        </w:rPr>
+        <w:t xml:space="preserve"> Carles, Roberto </w:t>
+      </w:r>
+      <w:proofErr w:type="spellStart"/>
+      <w:r>
+        <w:rPr>
+          <w:sz w:val="24"/>
+          <w:szCs w:val="24"/>
+        </w:rPr>
         <w:t>Martinez</w:t>
       </w:r>
       <w:proofErr w:type="spellEnd"/>
@@ -90,7 +661,98 @@
           <w:sz w:val="24"/>
           <w:szCs w:val="24"/>
         </w:rPr>
-        <w:t xml:space="preserve">, </w:t>
+        <w:t>.</w:t>
+      </w:r>
+    </w:p>
+    <w:p>
+      <w:pPr>
+        <w:rPr>
+          <w:sz w:val="24"/>
+          <w:szCs w:val="24"/>
+        </w:rPr>
+      </w:pPr>
+    </w:p>
+    <w:p>
+      <w:pPr>
+        <w:rPr>
+          <w:sz w:val="24"/>
+          <w:szCs w:val="24"/>
+        </w:rPr>
+      </w:pPr>
+      <w:r>
+        <w:rPr>
+          <w:sz w:val="24"/>
+          <w:szCs w:val="24"/>
+        </w:rPr>
+        <w:t>4º Sesión, 05 – 03 – 2022</w:t>
+      </w:r>
+      <w:r>
+        <w:rPr>
+          <w:sz w:val="24"/>
+          <w:szCs w:val="24"/>
+        </w:rPr>
+        <w:t xml:space="preserve">. </w:t>
+      </w:r>
+      <w:r>
+        <w:rPr>
+          <w:sz w:val="24"/>
+          <w:szCs w:val="24"/>
+        </w:rPr>
+        <w:t xml:space="preserve">Inicio 17:00, Fin </w:t>
+      </w:r>
+      <w:r>
+        <w:rPr>
+          <w:sz w:val="24"/>
+          <w:szCs w:val="24"/>
+        </w:rPr>
+        <w:t>18:35</w:t>
+      </w:r>
+      <w:r>
+        <w:rPr>
+          <w:sz w:val="24"/>
+          <w:szCs w:val="24"/>
+        </w:rPr>
+        <w:t>. (Discord).</w:t>
+      </w:r>
+    </w:p>
+    <w:p>
+      <w:pPr>
+        <w:pStyle w:val="Prrafodelista"/>
+        <w:numPr>
+          <w:ilvl w:val="0"/>
+          <w:numId w:val="1"/>
+        </w:numPr>
+        <w:rPr>
+          <w:sz w:val="24"/>
+          <w:szCs w:val="24"/>
+        </w:rPr>
+      </w:pPr>
+      <w:r>
+        <w:rPr>
+          <w:sz w:val="24"/>
+          <w:szCs w:val="24"/>
+        </w:rPr>
+        <w:t>Hablamos el cambio o no del rumbo de la aplicación.</w:t>
+      </w:r>
+    </w:p>
+    <w:p>
+      <w:pPr>
+        <w:pStyle w:val="Prrafodelista"/>
+        <w:numPr>
+          <w:ilvl w:val="1"/>
+          <w:numId w:val="1"/>
+        </w:numPr>
+        <w:rPr>
+          <w:sz w:val="24"/>
+          <w:szCs w:val="24"/>
+        </w:rPr>
+      </w:pPr>
+      <w:r>
+        <w:rPr>
+          <w:sz w:val="24"/>
+          <w:szCs w:val="24"/>
+        </w:rPr>
+        <w:t>Continuar con la idea inicial: aplicación de catalogo/</w:t>
       </w:r>
       <w:proofErr w:type="spellStart"/>
       <w:r>
@@ -98,7 +760,7 @@
           <w:sz w:val="24"/>
           <w:szCs w:val="24"/>
         </w:rPr>
-        <w:t>Victor</w:t>
+        <w:t>reviews</w:t>
       </w:r>
       <w:proofErr w:type="spellEnd"/>
       <w:r>
@@ -106,31 +768,161 @@
           <w:sz w:val="24"/>
           <w:szCs w:val="24"/>
         </w:rPr>
-        <w:t xml:space="preserve"> Carles, Jaume.</w:t>
-      </w:r>
-    </w:p>
-    <w:p>
-      <w:pPr>
-        <w:jc w:val="center"/>
-        <w:rPr>
-          <w:sz w:val="24"/>
-          <w:szCs w:val="24"/>
-        </w:rPr>
-      </w:pPr>
-    </w:p>
-    <w:p>
-      <w:pPr>
-        <w:rPr>
-          <w:sz w:val="24"/>
-          <w:szCs w:val="24"/>
-        </w:rPr>
-      </w:pPr>
-      <w:r>
-        <w:rPr>
-          <w:sz w:val="24"/>
-          <w:szCs w:val="24"/>
-        </w:rPr>
-        <w:t>1ª Sesión, 28-02-2022.</w:t>
+        <w:t xml:space="preserve"> de negocios de venda de productos relacionados con el cáñamo.</w:t>
+      </w:r>
+    </w:p>
+    <w:p>
+      <w:pPr>
+        <w:pStyle w:val="Prrafodelista"/>
+        <w:numPr>
+          <w:ilvl w:val="1"/>
+          <w:numId w:val="1"/>
+        </w:numPr>
+        <w:rPr>
+          <w:sz w:val="24"/>
+          <w:szCs w:val="24"/>
+        </w:rPr>
+      </w:pPr>
+      <w:r>
+        <w:rPr>
+          <w:sz w:val="24"/>
+          <w:szCs w:val="24"/>
+        </w:rPr>
+        <w:t>Ampli</w:t>
+      </w:r>
+      <w:r>
+        <w:rPr>
+          <w:sz w:val="24"/>
+          <w:szCs w:val="24"/>
+        </w:rPr>
+        <w:t>a</w:t>
+      </w:r>
+      <w:r>
+        <w:rPr>
+          <w:sz w:val="24"/>
+          <w:szCs w:val="24"/>
+        </w:rPr>
+        <w:t>r el horizonte de la app a “pequeños negocios, de venta sostenible y local”.</w:t>
+      </w:r>
+    </w:p>
+    <w:p>
+      <w:pPr>
+        <w:pStyle w:val="Prrafodelista"/>
+        <w:numPr>
+          <w:ilvl w:val="2"/>
+          <w:numId w:val="1"/>
+        </w:numPr>
+        <w:rPr>
+          <w:sz w:val="24"/>
+          <w:szCs w:val="24"/>
+        </w:rPr>
+      </w:pPr>
+      <w:r>
+        <w:rPr>
+          <w:sz w:val="24"/>
+          <w:szCs w:val="24"/>
+        </w:rPr>
+        <w:t xml:space="preserve">Centrarnos en el aspecto de catalogo y </w:t>
+      </w:r>
+      <w:proofErr w:type="spellStart"/>
+      <w:r>
+        <w:rPr>
+          <w:sz w:val="24"/>
+          <w:szCs w:val="24"/>
+        </w:rPr>
+        <w:t>reviews</w:t>
+      </w:r>
+      <w:proofErr w:type="spellEnd"/>
+      <w:r>
+        <w:rPr>
+          <w:sz w:val="24"/>
+          <w:szCs w:val="24"/>
+        </w:rPr>
+        <w:t xml:space="preserve"> de los negocios, con la opción de poder añadir </w:t>
+      </w:r>
+      <w:proofErr w:type="spellStart"/>
+      <w:r>
+        <w:rPr>
+          <w:sz w:val="24"/>
+          <w:szCs w:val="24"/>
+        </w:rPr>
+        <w:t>reviews</w:t>
+      </w:r>
+      <w:proofErr w:type="spellEnd"/>
+      <w:r>
+        <w:rPr>
+          <w:sz w:val="24"/>
+          <w:szCs w:val="24"/>
+        </w:rPr>
+        <w:t xml:space="preserve"> de </w:t>
+      </w:r>
+      <w:proofErr w:type="spellStart"/>
+      <w:proofErr w:type="gramStart"/>
+      <w:r>
+        <w:rPr>
+          <w:sz w:val="24"/>
+          <w:szCs w:val="24"/>
+        </w:rPr>
+        <w:t>productos.w</w:t>
+      </w:r>
+      <w:proofErr w:type="spellEnd"/>
+      <w:proofErr w:type="gramEnd"/>
+    </w:p>
+    <w:p>
+      <w:pPr>
+        <w:pStyle w:val="Prrafodelista"/>
+        <w:numPr>
+          <w:ilvl w:val="2"/>
+          <w:numId w:val="1"/>
+        </w:numPr>
+        <w:rPr>
+          <w:sz w:val="24"/>
+          <w:szCs w:val="24"/>
+        </w:rPr>
+      </w:pPr>
+      <w:r>
+        <w:rPr>
+          <w:sz w:val="24"/>
+          <w:szCs w:val="24"/>
+        </w:rPr>
+        <w:lastRenderedPageBreak/>
+        <w:t>Plantear implementar la opción de realizar compras desde nuestra app (dejando esto como opcional).</w:t>
+      </w:r>
+    </w:p>
+    <w:p>
+      <w:pPr>
+        <w:pStyle w:val="Prrafodelista"/>
+        <w:numPr>
+          <w:ilvl w:val="2"/>
+          <w:numId w:val="1"/>
+        </w:numPr>
+        <w:rPr>
+          <w:sz w:val="24"/>
+          <w:szCs w:val="24"/>
+        </w:rPr>
+      </w:pPr>
+      <w:r>
+        <w:rPr>
+          <w:sz w:val="24"/>
+          <w:szCs w:val="24"/>
+        </w:rPr>
+        <w:t xml:space="preserve">Para más adelante, plantear añadir la función de </w:t>
+      </w:r>
+      <w:proofErr w:type="spellStart"/>
+      <w:r>
+        <w:rPr>
+          <w:sz w:val="24"/>
+          <w:szCs w:val="24"/>
+        </w:rPr>
+        <w:t>envios</w:t>
+      </w:r>
+      <w:proofErr w:type="spellEnd"/>
+      <w:r>
+        <w:rPr>
+          <w:sz w:val="24"/>
+          <w:szCs w:val="24"/>
+        </w:rPr>
+        <w:t xml:space="preserve"> a domicilio.</w:t>
       </w:r>
     </w:p>
     <w:p>
@@ -150,7 +942,21 @@
           <w:sz w:val="24"/>
           <w:szCs w:val="24"/>
         </w:rPr>
-        <w:t>Creación del repo bueno para el proyecto.</w:t>
+        <w:t xml:space="preserve">Votamos por cambio de Idea: </w:t>
+      </w:r>
+      <w:r>
+        <w:rPr>
+          <w:sz w:val="24"/>
+          <w:szCs w:val="24"/>
+        </w:rPr>
+        <w:t xml:space="preserve"> </w:t>
+      </w:r>
+      <w:r>
+        <w:rPr>
+          <w:sz w:val="24"/>
+          <w:szCs w:val="24"/>
+        </w:rPr>
+        <w:t>todos los presentes en la reunión estamos de acuerdo, en cambiar el enfoque de la aplicación, a la segunda idea expuesta arriba: “Catalogo de pequeños negocios sostenibles en tu ciudad”.</w:t>
       </w:r>
     </w:p>
     <w:p>
@@ -165,13 +971,20 @@
           <w:szCs w:val="24"/>
         </w:rPr>
       </w:pPr>
+      <w:r>
+        <w:rPr>
+          <w:sz w:val="24"/>
+          <w:szCs w:val="24"/>
+        </w:rPr>
+        <w:t>Avanzamos Wire-</w:t>
+      </w:r>
       <w:proofErr w:type="spellStart"/>
       <w:r>
         <w:rPr>
           <w:sz w:val="24"/>
           <w:szCs w:val="24"/>
         </w:rPr>
-        <w:t>Brainstorming</w:t>
+        <w:t>frame</w:t>
       </w:r>
       <w:proofErr w:type="spellEnd"/>
       <w:r>
@@ -179,31 +992,48 @@
           <w:sz w:val="24"/>
           <w:szCs w:val="24"/>
         </w:rPr>
-        <w:t xml:space="preserve"> de ideas, y redacción de estas en un Word.</w:t>
-      </w:r>
-    </w:p>
-    <w:p>
-      <w:pPr>
-        <w:ind w:left="360"/>
-        <w:rPr>
-          <w:sz w:val="24"/>
-          <w:szCs w:val="24"/>
-        </w:rPr>
-      </w:pPr>
-      <w:r>
-        <w:rPr>
-          <w:sz w:val="24"/>
-          <w:szCs w:val="24"/>
-        </w:rPr>
-        <w:t xml:space="preserve">Presentes: Sergio, Merino, </w:t>
-      </w:r>
+        <w:t>: añadimos ventanas y funcionalidades:</w:t>
+      </w:r>
+    </w:p>
+    <w:p>
+      <w:pPr>
+        <w:pStyle w:val="Prrafodelista"/>
+        <w:numPr>
+          <w:ilvl w:val="1"/>
+          <w:numId w:val="1"/>
+        </w:numPr>
+        <w:rPr>
+          <w:sz w:val="24"/>
+          <w:szCs w:val="24"/>
+        </w:rPr>
+      </w:pPr>
+      <w:r>
+        <w:rPr>
+          <w:sz w:val="24"/>
+          <w:szCs w:val="24"/>
+        </w:rPr>
+        <w:t xml:space="preserve">Pagina de tienda </w:t>
+      </w:r>
+    </w:p>
+    <w:p>
+      <w:pPr>
+        <w:pStyle w:val="Prrafodelista"/>
+        <w:numPr>
+          <w:ilvl w:val="2"/>
+          <w:numId w:val="1"/>
+        </w:numPr>
+        <w:rPr>
+          <w:sz w:val="24"/>
+          <w:szCs w:val="24"/>
+        </w:rPr>
+      </w:pPr>
       <w:proofErr w:type="spellStart"/>
       <w:r>
         <w:rPr>
           <w:sz w:val="24"/>
           <w:szCs w:val="24"/>
         </w:rPr>
-        <w:t>Victor</w:t>
+        <w:t>Reviews</w:t>
       </w:r>
       <w:proofErr w:type="spellEnd"/>
       <w:r>
@@ -211,7 +1041,458 @@
           <w:sz w:val="24"/>
           <w:szCs w:val="24"/>
         </w:rPr>
-        <w:t xml:space="preserve">, </w:t>
+        <w:t xml:space="preserve"> de clientes</w:t>
+      </w:r>
+      <w:r>
+        <w:rPr>
+          <w:sz w:val="24"/>
+          <w:szCs w:val="24"/>
+        </w:rPr>
+        <w:t>:</w:t>
+      </w:r>
+    </w:p>
+    <w:p>
+      <w:pPr>
+        <w:pStyle w:val="Prrafodelista"/>
+        <w:numPr>
+          <w:ilvl w:val="3"/>
+          <w:numId w:val="1"/>
+        </w:numPr>
+        <w:rPr>
+          <w:sz w:val="24"/>
+          <w:szCs w:val="24"/>
+        </w:rPr>
+      </w:pPr>
+      <w:r>
+        <w:rPr>
+          <w:sz w:val="24"/>
+          <w:szCs w:val="24"/>
+        </w:rPr>
+        <w:t>Opción para el usuario de dejar una opinión de la tienda, y su valoración.</w:t>
+      </w:r>
+    </w:p>
+    <w:p>
+      <w:pPr>
+        <w:pStyle w:val="Prrafodelista"/>
+        <w:numPr>
+          <w:ilvl w:val="3"/>
+          <w:numId w:val="1"/>
+        </w:numPr>
+        <w:rPr>
+          <w:color w:val="C45911" w:themeColor="accent2" w:themeShade="BF"/>
+          <w:sz w:val="24"/>
+          <w:szCs w:val="24"/>
+        </w:rPr>
+      </w:pPr>
+      <w:r>
+        <w:rPr>
+          <w:color w:val="C45911" w:themeColor="accent2" w:themeShade="BF"/>
+          <w:sz w:val="24"/>
+          <w:szCs w:val="24"/>
+        </w:rPr>
+        <w:t>Opcional/Futura implementación: opción de poder verificar que un usuario ha realizado una compra en dicha tienda, (mediante códigos del ticket) y marcar su opinión con “Compra verificada”.</w:t>
+      </w:r>
+    </w:p>
+    <w:p>
+      <w:pPr>
+        <w:pStyle w:val="Prrafodelista"/>
+        <w:numPr>
+          <w:ilvl w:val="3"/>
+          <w:numId w:val="1"/>
+        </w:numPr>
+        <w:rPr>
+          <w:color w:val="C45911" w:themeColor="accent2" w:themeShade="BF"/>
+          <w:sz w:val="24"/>
+          <w:szCs w:val="24"/>
+        </w:rPr>
+      </w:pPr>
+      <w:r>
+        <w:rPr>
+          <w:color w:val="C45911" w:themeColor="accent2" w:themeShade="BF"/>
+          <w:sz w:val="24"/>
+          <w:szCs w:val="24"/>
+        </w:rPr>
+        <w:t>Opcional: que se puedan dejar opiniones de distintos productos.</w:t>
+      </w:r>
+    </w:p>
+    <w:p>
+      <w:pPr>
+        <w:pStyle w:val="Prrafodelista"/>
+        <w:numPr>
+          <w:ilvl w:val="3"/>
+          <w:numId w:val="1"/>
+        </w:numPr>
+        <w:rPr>
+          <w:color w:val="C45911" w:themeColor="accent2" w:themeShade="BF"/>
+          <w:sz w:val="24"/>
+          <w:szCs w:val="24"/>
+        </w:rPr>
+      </w:pPr>
+      <w:r>
+        <w:rPr>
+          <w:sz w:val="24"/>
+          <w:szCs w:val="24"/>
+        </w:rPr>
+        <w:t>Botón de “</w:t>
+      </w:r>
+      <w:r>
+        <w:rPr>
+          <w:sz w:val="24"/>
+          <w:szCs w:val="24"/>
+        </w:rPr>
+        <w:t>Útil</w:t>
+      </w:r>
+      <w:r>
+        <w:rPr>
+          <w:sz w:val="24"/>
+          <w:szCs w:val="24"/>
+        </w:rPr>
+        <w:t>”, para que los usuarios puedan marcar las opiniones más útiles.</w:t>
+      </w:r>
+    </w:p>
+    <w:p>
+      <w:pPr>
+        <w:pStyle w:val="Prrafodelista"/>
+        <w:numPr>
+          <w:ilvl w:val="2"/>
+          <w:numId w:val="1"/>
+        </w:numPr>
+        <w:rPr>
+          <w:sz w:val="24"/>
+          <w:szCs w:val="24"/>
+        </w:rPr>
+      </w:pPr>
+      <w:r>
+        <w:rPr>
+          <w:sz w:val="24"/>
+          <w:szCs w:val="24"/>
+        </w:rPr>
+        <w:t>Fotos de la tienda</w:t>
+      </w:r>
+    </w:p>
+    <w:p>
+      <w:pPr>
+        <w:pStyle w:val="Prrafodelista"/>
+        <w:numPr>
+          <w:ilvl w:val="2"/>
+          <w:numId w:val="1"/>
+        </w:numPr>
+        <w:rPr>
+          <w:sz w:val="24"/>
+          <w:szCs w:val="24"/>
+        </w:rPr>
+      </w:pPr>
+      <w:r>
+        <w:rPr>
+          <w:sz w:val="24"/>
+          <w:szCs w:val="24"/>
+        </w:rPr>
+        <w:t>Pestaña de “Productos” donde el propietario pueda mostrar algunos de los productos del negocio.</w:t>
+      </w:r>
+    </w:p>
+    <w:p>
+      <w:pPr>
+        <w:pStyle w:val="Prrafodelista"/>
+        <w:numPr>
+          <w:ilvl w:val="2"/>
+          <w:numId w:val="1"/>
+        </w:numPr>
+        <w:rPr>
+          <w:sz w:val="24"/>
+          <w:szCs w:val="24"/>
+        </w:rPr>
+      </w:pPr>
+      <w:r>
+        <w:rPr>
+          <w:sz w:val="24"/>
+          <w:szCs w:val="24"/>
+        </w:rPr>
+        <w:t>Valoración</w:t>
+      </w:r>
+      <w:r>
+        <w:rPr>
+          <w:sz w:val="24"/>
+          <w:szCs w:val="24"/>
+        </w:rPr>
+        <w:t>/rating en estrellas.</w:t>
+      </w:r>
+    </w:p>
+    <w:p>
+      <w:pPr>
+        <w:pStyle w:val="Prrafodelista"/>
+        <w:numPr>
+          <w:ilvl w:val="2"/>
+          <w:numId w:val="1"/>
+        </w:numPr>
+        <w:rPr>
+          <w:color w:val="2E74B5" w:themeColor="accent1" w:themeShade="BF"/>
+          <w:sz w:val="24"/>
+          <w:szCs w:val="24"/>
+        </w:rPr>
+      </w:pPr>
+      <w:r>
+        <w:rPr>
+          <w:color w:val="2E74B5" w:themeColor="accent1" w:themeShade="BF"/>
+          <w:sz w:val="24"/>
+          <w:szCs w:val="24"/>
+        </w:rPr>
+        <w:t>Opción de abrir un “chat” para comunicarse con el comercio para consultas. (Opcional).</w:t>
+      </w:r>
+    </w:p>
+    <w:p>
+      <w:pPr>
+        <w:pStyle w:val="Prrafodelista"/>
+        <w:numPr>
+          <w:ilvl w:val="1"/>
+          <w:numId w:val="1"/>
+        </w:numPr>
+        <w:rPr>
+          <w:sz w:val="24"/>
+          <w:szCs w:val="24"/>
+        </w:rPr>
+      </w:pPr>
+      <w:r>
+        <w:rPr>
+          <w:sz w:val="24"/>
+          <w:szCs w:val="24"/>
+        </w:rPr>
+        <w:t>Pagina Inicial/Home:</w:t>
+      </w:r>
+    </w:p>
+    <w:p>
+      <w:pPr>
+        <w:pStyle w:val="Prrafodelista"/>
+        <w:numPr>
+          <w:ilvl w:val="2"/>
+          <w:numId w:val="1"/>
+        </w:numPr>
+        <w:rPr>
+          <w:sz w:val="24"/>
+          <w:szCs w:val="24"/>
+        </w:rPr>
+      </w:pPr>
+      <w:r>
+        <w:rPr>
+          <w:sz w:val="24"/>
+          <w:szCs w:val="24"/>
+        </w:rPr>
+        <w:t>Desplegable:</w:t>
+      </w:r>
+    </w:p>
+    <w:p>
+      <w:pPr>
+        <w:pStyle w:val="Prrafodelista"/>
+        <w:numPr>
+          <w:ilvl w:val="3"/>
+          <w:numId w:val="1"/>
+        </w:numPr>
+        <w:rPr>
+          <w:sz w:val="24"/>
+          <w:szCs w:val="24"/>
+        </w:rPr>
+      </w:pPr>
+      <w:r>
+        <w:rPr>
+          <w:sz w:val="24"/>
+          <w:szCs w:val="24"/>
+        </w:rPr>
+        <w:t>Tiendas guardadas</w:t>
+      </w:r>
+      <w:r>
+        <w:rPr>
+          <w:sz w:val="24"/>
+          <w:szCs w:val="24"/>
+        </w:rPr>
+        <w:t>: por el usuario</w:t>
+      </w:r>
+    </w:p>
+    <w:p>
+      <w:pPr>
+        <w:pStyle w:val="Prrafodelista"/>
+        <w:numPr>
+          <w:ilvl w:val="3"/>
+          <w:numId w:val="1"/>
+        </w:numPr>
+        <w:rPr>
+          <w:sz w:val="24"/>
+          <w:szCs w:val="24"/>
+        </w:rPr>
+      </w:pPr>
+      <w:r>
+        <w:rPr>
+          <w:sz w:val="24"/>
+          <w:szCs w:val="24"/>
+        </w:rPr>
+        <w:t>Tiendas favoritas</w:t>
+      </w:r>
+      <w:r>
+        <w:rPr>
+          <w:sz w:val="24"/>
+          <w:szCs w:val="24"/>
+        </w:rPr>
+        <w:t>: comercios marcados como favoritos.</w:t>
+      </w:r>
+    </w:p>
+    <w:p>
+      <w:pPr>
+        <w:pStyle w:val="Prrafodelista"/>
+        <w:numPr>
+          <w:ilvl w:val="3"/>
+          <w:numId w:val="1"/>
+        </w:numPr>
+        <w:rPr>
+          <w:sz w:val="24"/>
+          <w:szCs w:val="24"/>
+        </w:rPr>
+      </w:pPr>
+      <w:r>
+        <w:rPr>
+          <w:sz w:val="24"/>
+          <w:szCs w:val="24"/>
+        </w:rPr>
+        <w:t>Tiendas Recomenda</w:t>
+      </w:r>
+      <w:r>
+        <w:rPr>
+          <w:sz w:val="24"/>
+          <w:szCs w:val="24"/>
+        </w:rPr>
+        <w:t>da</w:t>
+      </w:r>
+      <w:r>
+        <w:rPr>
+          <w:sz w:val="24"/>
+          <w:szCs w:val="24"/>
+        </w:rPr>
+        <w:t>s</w:t>
+      </w:r>
+      <w:r>
+        <w:rPr>
+          <w:sz w:val="24"/>
+          <w:szCs w:val="24"/>
+        </w:rPr>
+        <w:t>: Tiendas recomendadas por nosotros u otros usuarios(?).</w:t>
+      </w:r>
+    </w:p>
+    <w:p>
+      <w:pPr>
+        <w:pStyle w:val="Prrafodelista"/>
+        <w:numPr>
+          <w:ilvl w:val="3"/>
+          <w:numId w:val="1"/>
+        </w:numPr>
+        <w:rPr>
+          <w:sz w:val="24"/>
+          <w:szCs w:val="24"/>
+        </w:rPr>
+      </w:pPr>
+      <w:r>
+        <w:rPr>
+          <w:sz w:val="24"/>
+          <w:szCs w:val="24"/>
+        </w:rPr>
+        <w:t>Categorías</w:t>
+      </w:r>
+      <w:r>
+        <w:rPr>
+          <w:sz w:val="24"/>
+          <w:szCs w:val="24"/>
+        </w:rPr>
+        <w:t>: los diferentes tipos de comercios/tiendas.</w:t>
+      </w:r>
+    </w:p>
+    <w:p>
+      <w:pPr>
+        <w:pStyle w:val="Prrafodelista"/>
+        <w:numPr>
+          <w:ilvl w:val="2"/>
+          <w:numId w:val="1"/>
+        </w:numPr>
+        <w:rPr>
+          <w:sz w:val="24"/>
+          <w:szCs w:val="24"/>
+        </w:rPr>
+      </w:pPr>
+      <w:r>
+        <w:rPr>
+          <w:sz w:val="24"/>
+          <w:szCs w:val="24"/>
+        </w:rPr>
+        <w:t>Carrusel de tiendas mejor valoradas</w:t>
+      </w:r>
+      <w:r>
+        <w:rPr>
+          <w:sz w:val="24"/>
+          <w:szCs w:val="24"/>
+        </w:rPr>
+        <w:t xml:space="preserve"> (ranking semanal, mensual)</w:t>
+      </w:r>
+    </w:p>
+    <w:p>
+      <w:pPr>
+        <w:pStyle w:val="Prrafodelista"/>
+        <w:numPr>
+          <w:ilvl w:val="2"/>
+          <w:numId w:val="1"/>
+        </w:numPr>
+        <w:rPr>
+          <w:sz w:val="24"/>
+          <w:szCs w:val="24"/>
+        </w:rPr>
+      </w:pPr>
+      <w:r>
+        <w:rPr>
+          <w:sz w:val="24"/>
+          <w:szCs w:val="24"/>
+        </w:rPr>
+        <w:t>Abajo: novedades</w:t>
+      </w:r>
+      <w:r>
+        <w:rPr>
+          <w:sz w:val="24"/>
+          <w:szCs w:val="24"/>
+        </w:rPr>
+        <w:t>: tiendas más recientes</w:t>
+      </w:r>
+    </w:p>
+    <w:p>
+      <w:pPr>
+        <w:pStyle w:val="Prrafodelista"/>
+        <w:numPr>
+          <w:ilvl w:val="1"/>
+          <w:numId w:val="1"/>
+        </w:numPr>
+        <w:rPr>
+          <w:sz w:val="24"/>
+          <w:szCs w:val="24"/>
+        </w:rPr>
+      </w:pPr>
+      <w:r>
+        <w:rPr>
+          <w:sz w:val="24"/>
+          <w:szCs w:val="24"/>
+        </w:rPr>
+        <w:t>Página de Registro: le damos a elegir, si es usuario o negocio, para darle el tipo de registro correcto.</w:t>
+      </w:r>
+    </w:p>
+    <w:p>
+      <w:pPr>
+        <w:pStyle w:val="Prrafodelista"/>
+        <w:numPr>
+          <w:ilvl w:val="0"/>
+          <w:numId w:val="1"/>
+        </w:numPr>
+        <w:rPr>
+          <w:sz w:val="24"/>
+          <w:szCs w:val="24"/>
+        </w:rPr>
+      </w:pPr>
+      <w:r>
+        <w:rPr>
+          <w:sz w:val="24"/>
+          <w:szCs w:val="24"/>
+        </w:rPr>
+        <w:t xml:space="preserve">Acordamos terminar con el </w:t>
       </w:r>
       <w:proofErr w:type="spellStart"/>
       <w:r>
@@ -219,7 +1500,7 @@
           <w:sz w:val="24"/>
           <w:szCs w:val="24"/>
         </w:rPr>
-        <w:t>Victor</w:t>
+        <w:t>wireframe</w:t>
       </w:r>
       <w:proofErr w:type="spellEnd"/>
       <w:r>
@@ -227,462 +1508,69 @@
           <w:sz w:val="24"/>
           <w:szCs w:val="24"/>
         </w:rPr>
-        <w:t xml:space="preserve"> C, Roberto.</w:t>
-      </w:r>
-    </w:p>
-    <w:p>
-      <w:pPr>
-        <w:rPr>
-          <w:sz w:val="24"/>
-          <w:szCs w:val="24"/>
-        </w:rPr>
-      </w:pPr>
-      <w:r>
-        <w:rPr>
-          <w:sz w:val="24"/>
-          <w:szCs w:val="24"/>
-        </w:rPr>
-        <w:t>2º Sesión, 02-03-2022.</w:t>
-      </w:r>
-      <w:r>
-        <w:rPr>
-          <w:sz w:val="24"/>
-          <w:szCs w:val="24"/>
-        </w:rPr>
-        <w:t xml:space="preserve"> Inicio 15:30, Fin 17:35.</w:t>
-      </w:r>
-    </w:p>
-    <w:p>
-      <w:pPr>
-        <w:pStyle w:val="Prrafodelista"/>
-        <w:numPr>
-          <w:ilvl w:val="0"/>
-          <w:numId w:val="1"/>
-        </w:numPr>
-        <w:rPr>
-          <w:sz w:val="24"/>
-          <w:szCs w:val="24"/>
-        </w:rPr>
-      </w:pPr>
-      <w:r>
-        <w:rPr>
-          <w:sz w:val="24"/>
-          <w:szCs w:val="24"/>
-        </w:rPr>
-        <w:t>Practica de trabajo con el repo bueno.</w:t>
-      </w:r>
-    </w:p>
-    <w:p>
-      <w:pPr>
-        <w:pStyle w:val="Prrafodelista"/>
-        <w:numPr>
-          <w:ilvl w:val="0"/>
-          <w:numId w:val="1"/>
-        </w:numPr>
-        <w:rPr>
-          <w:sz w:val="24"/>
-          <w:szCs w:val="24"/>
-        </w:rPr>
-      </w:pPr>
-      <w:r>
-        <w:rPr>
-          <w:sz w:val="24"/>
-          <w:szCs w:val="24"/>
-        </w:rPr>
-        <w:t xml:space="preserve">Practica de </w:t>
+        <w:t xml:space="preserve"> en la próxima sesión de trabajo, y empezar el mockup.</w:t>
+      </w:r>
+    </w:p>
+    <w:p>
+      <w:pPr>
+        <w:rPr>
+          <w:sz w:val="24"/>
+          <w:szCs w:val="24"/>
+          <w:lang w:val="pt-PT"/>
+        </w:rPr>
+      </w:pPr>
+      <w:r>
+        <w:rPr>
+          <w:sz w:val="24"/>
+          <w:szCs w:val="24"/>
+          <w:lang w:val="pt-PT"/>
+        </w:rPr>
+        <w:t xml:space="preserve">Presentes: </w:t>
       </w:r>
       <w:proofErr w:type="spellStart"/>
       <w:r>
         <w:rPr>
           <w:sz w:val="24"/>
           <w:szCs w:val="24"/>
-        </w:rPr>
-        <w:t>pull-request</w:t>
+          <w:lang w:val="pt-PT"/>
+        </w:rPr>
+        <w:t>Jaume</w:t>
       </w:r>
       <w:proofErr w:type="spellEnd"/>
       <w:r>
         <w:rPr>
           <w:sz w:val="24"/>
           <w:szCs w:val="24"/>
-        </w:rPr>
-        <w:t>.</w:t>
-      </w:r>
-    </w:p>
-    <w:p>
-      <w:pPr>
-        <w:pStyle w:val="Prrafodelista"/>
-        <w:numPr>
-          <w:ilvl w:val="0"/>
-          <w:numId w:val="1"/>
-        </w:numPr>
-        <w:rPr>
-          <w:sz w:val="24"/>
-          <w:szCs w:val="24"/>
-        </w:rPr>
-      </w:pPr>
-      <w:r>
-        <w:rPr>
-          <w:sz w:val="24"/>
-          <w:szCs w:val="24"/>
-        </w:rPr>
-        <w:t>Votación de la idea a desarrollar: 4 a favor – 1 abstinencia.</w:t>
-      </w:r>
-    </w:p>
-    <w:p>
-      <w:pPr>
-        <w:pStyle w:val="Prrafodelista"/>
-        <w:numPr>
-          <w:ilvl w:val="0"/>
-          <w:numId w:val="1"/>
-        </w:numPr>
-        <w:rPr>
-          <w:sz w:val="24"/>
-          <w:szCs w:val="24"/>
-        </w:rPr>
-      </w:pPr>
-      <w:r>
-        <w:rPr>
-          <w:sz w:val="24"/>
-          <w:szCs w:val="24"/>
-        </w:rPr>
-        <w:t>Gana la idea de la aplicación/catálogo de tiendas “verdes”.</w:t>
-      </w:r>
-    </w:p>
-    <w:p>
-      <w:pPr>
-        <w:pStyle w:val="Prrafodelista"/>
-        <w:numPr>
-          <w:ilvl w:val="0"/>
-          <w:numId w:val="1"/>
-        </w:numPr>
-        <w:rPr>
-          <w:sz w:val="24"/>
-          <w:szCs w:val="24"/>
-        </w:rPr>
-      </w:pPr>
-      <w:r>
-        <w:rPr>
-          <w:sz w:val="24"/>
-          <w:szCs w:val="24"/>
-        </w:rPr>
-        <w:t xml:space="preserve">Empezamos con el </w:t>
+          <w:lang w:val="pt-PT"/>
+        </w:rPr>
+        <w:t xml:space="preserve"> Mir, </w:t>
       </w:r>
       <w:proofErr w:type="spellStart"/>
       <w:r>
         <w:rPr>
           <w:sz w:val="24"/>
           <w:szCs w:val="24"/>
-        </w:rPr>
-        <w:t>mockup</w:t>
+          <w:lang w:val="pt-PT"/>
+        </w:rPr>
+        <w:t>Alejandro</w:t>
       </w:r>
       <w:proofErr w:type="spellEnd"/>
       <w:r>
         <w:rPr>
           <w:sz w:val="24"/>
           <w:szCs w:val="24"/>
-        </w:rPr>
-        <w:t>, apuntamos funcionalidades.</w:t>
-      </w:r>
-    </w:p>
-    <w:p>
-      <w:pPr>
-        <w:ind w:left="360"/>
-        <w:rPr>
-          <w:sz w:val="24"/>
-          <w:szCs w:val="24"/>
-        </w:rPr>
-      </w:pPr>
-      <w:r>
-        <w:rPr>
-          <w:sz w:val="24"/>
-          <w:szCs w:val="24"/>
-        </w:rPr>
-        <w:t xml:space="preserve">Presentes: Sergio, Merino, </w:t>
-      </w:r>
-      <w:proofErr w:type="spellStart"/>
-      <w:r>
-        <w:rPr>
-          <w:sz w:val="24"/>
-          <w:szCs w:val="24"/>
-        </w:rPr>
-        <w:t>Victor</w:t>
-      </w:r>
-      <w:proofErr w:type="spellEnd"/>
-      <w:r>
-        <w:rPr>
-          <w:sz w:val="24"/>
-          <w:szCs w:val="24"/>
-        </w:rPr>
-        <w:t xml:space="preserve">, </w:t>
-      </w:r>
-      <w:proofErr w:type="spellStart"/>
-      <w:r>
-        <w:rPr>
-          <w:sz w:val="24"/>
-          <w:szCs w:val="24"/>
-        </w:rPr>
-        <w:t>VictorC</w:t>
-      </w:r>
-      <w:proofErr w:type="spellEnd"/>
-      <w:r>
-        <w:rPr>
-          <w:sz w:val="24"/>
-          <w:szCs w:val="24"/>
-        </w:rPr>
-        <w:t>, Roberto.</w:t>
-      </w:r>
-    </w:p>
-    <w:p>
-      <w:pPr>
-        <w:rPr>
-          <w:sz w:val="24"/>
-          <w:szCs w:val="24"/>
-        </w:rPr>
-      </w:pPr>
-      <w:r>
-        <w:rPr>
-          <w:sz w:val="24"/>
-          <w:szCs w:val="24"/>
-        </w:rPr>
-        <w:t xml:space="preserve">3ª Sesión, 04-03-2022. Inicio 19:30, Fin </w:t>
-      </w:r>
-      <w:r>
-        <w:rPr>
-          <w:sz w:val="24"/>
-          <w:szCs w:val="24"/>
-        </w:rPr>
-        <w:t>20:30.</w:t>
-      </w:r>
-      <w:bookmarkStart w:id="0" w:name="_GoBack"/>
-      <w:bookmarkEnd w:id="0"/>
-    </w:p>
-    <w:p>
-      <w:pPr>
-        <w:pStyle w:val="Prrafodelista"/>
-        <w:numPr>
-          <w:ilvl w:val="0"/>
-          <w:numId w:val="1"/>
-        </w:numPr>
-        <w:rPr>
-          <w:sz w:val="24"/>
-          <w:szCs w:val="24"/>
-        </w:rPr>
-      </w:pPr>
-      <w:r>
-        <w:rPr>
-          <w:sz w:val="24"/>
-          <w:szCs w:val="24"/>
-        </w:rPr>
-        <w:t xml:space="preserve">Empezamos con </w:t>
-      </w:r>
-      <w:proofErr w:type="spellStart"/>
-      <w:r>
-        <w:rPr>
-          <w:sz w:val="24"/>
-          <w:szCs w:val="24"/>
-        </w:rPr>
-        <w:t>Wireframe</w:t>
-      </w:r>
-      <w:proofErr w:type="spellEnd"/>
-      <w:r>
-        <w:rPr>
-          <w:sz w:val="24"/>
-          <w:szCs w:val="24"/>
-        </w:rPr>
-        <w:t>.</w:t>
-      </w:r>
-    </w:p>
-    <w:p>
-      <w:pPr>
-        <w:pStyle w:val="Prrafodelista"/>
-        <w:numPr>
-          <w:ilvl w:val="0"/>
-          <w:numId w:val="1"/>
-        </w:numPr>
-        <w:rPr>
-          <w:sz w:val="24"/>
-          <w:szCs w:val="24"/>
-        </w:rPr>
-      </w:pPr>
-      <w:r>
-        <w:rPr>
-          <w:sz w:val="24"/>
-          <w:szCs w:val="24"/>
-        </w:rPr>
-        <w:t xml:space="preserve">Nos planteamos-tras consultar al </w:t>
-      </w:r>
-      <w:proofErr w:type="spellStart"/>
-      <w:r>
-        <w:rPr>
-          <w:sz w:val="24"/>
-          <w:szCs w:val="24"/>
-        </w:rPr>
-        <w:t>profesir</w:t>
-      </w:r>
-      <w:proofErr w:type="spellEnd"/>
-      <w:r>
-        <w:rPr>
-          <w:sz w:val="24"/>
-          <w:szCs w:val="24"/>
-        </w:rPr>
-        <w:t xml:space="preserve">- modificación de la idea, cambiar el </w:t>
-      </w:r>
-      <w:proofErr w:type="spellStart"/>
-      <w:r>
-        <w:rPr>
-          <w:sz w:val="24"/>
-          <w:szCs w:val="24"/>
-        </w:rPr>
-        <w:t>focus</w:t>
-      </w:r>
-      <w:proofErr w:type="spellEnd"/>
-      <w:r>
-        <w:rPr>
-          <w:sz w:val="24"/>
-          <w:szCs w:val="24"/>
-        </w:rPr>
-        <w:t xml:space="preserve"> de la aplicación de solamente “Pequeños negocios locales de </w:t>
-      </w:r>
-      <w:proofErr w:type="spellStart"/>
-      <w:r>
-        <w:rPr>
-          <w:sz w:val="24"/>
-          <w:szCs w:val="24"/>
-        </w:rPr>
-        <w:t>profuctos</w:t>
-      </w:r>
-      <w:proofErr w:type="spellEnd"/>
-      <w:r>
-        <w:rPr>
-          <w:sz w:val="24"/>
-          <w:szCs w:val="24"/>
-        </w:rPr>
-        <w:t xml:space="preserve"> relacionados con cáñamo y marihuana”, a expandir nuestro horizonte a “pequeño comercio, local y de productos/producción sostenible con el medio ambiente”.</w:t>
-      </w:r>
-    </w:p>
-    <w:p>
-      <w:pPr>
-        <w:pStyle w:val="Prrafodelista"/>
-        <w:numPr>
-          <w:ilvl w:val="0"/>
-          <w:numId w:val="1"/>
-        </w:numPr>
-        <w:rPr>
-          <w:sz w:val="24"/>
-          <w:szCs w:val="24"/>
-        </w:rPr>
-      </w:pPr>
-      <w:r>
-        <w:rPr>
-          <w:sz w:val="24"/>
-          <w:szCs w:val="24"/>
-        </w:rPr>
-        <w:t xml:space="preserve">Avanzamos el </w:t>
-      </w:r>
-      <w:proofErr w:type="spellStart"/>
-      <w:r>
-        <w:rPr>
-          <w:sz w:val="24"/>
-          <w:szCs w:val="24"/>
-        </w:rPr>
-        <w:t>wire-frame</w:t>
-      </w:r>
-      <w:proofErr w:type="spellEnd"/>
-      <w:r>
-        <w:rPr>
-          <w:sz w:val="24"/>
-          <w:szCs w:val="24"/>
-        </w:rPr>
-        <w:t xml:space="preserve"> desde este nuevo punto de vista.</w:t>
-      </w:r>
-    </w:p>
-    <w:p>
-      <w:pPr>
-        <w:rPr>
-          <w:sz w:val="24"/>
-          <w:szCs w:val="24"/>
-        </w:rPr>
-      </w:pPr>
-      <w:r>
-        <w:rPr>
-          <w:sz w:val="24"/>
-          <w:szCs w:val="24"/>
-        </w:rPr>
-        <w:t xml:space="preserve">Presentes: Sergio, </w:t>
-      </w:r>
-      <w:proofErr w:type="spellStart"/>
-      <w:r>
-        <w:rPr>
-          <w:sz w:val="24"/>
-          <w:szCs w:val="24"/>
-        </w:rPr>
-        <w:t>Victor</w:t>
-      </w:r>
-      <w:proofErr w:type="spellEnd"/>
-      <w:r>
-        <w:rPr>
-          <w:sz w:val="24"/>
-          <w:szCs w:val="24"/>
-        </w:rPr>
-        <w:t xml:space="preserve"> </w:t>
-      </w:r>
-      <w:proofErr w:type="spellStart"/>
-      <w:r>
-        <w:rPr>
-          <w:sz w:val="24"/>
-          <w:szCs w:val="24"/>
-        </w:rPr>
-        <w:t>Gimenez</w:t>
-      </w:r>
-      <w:proofErr w:type="spellEnd"/>
-      <w:r>
-        <w:rPr>
-          <w:sz w:val="24"/>
-          <w:szCs w:val="24"/>
-        </w:rPr>
-        <w:t xml:space="preserve">, </w:t>
-      </w:r>
-      <w:proofErr w:type="spellStart"/>
-      <w:r>
-        <w:rPr>
-          <w:sz w:val="24"/>
-          <w:szCs w:val="24"/>
-        </w:rPr>
-        <w:t>Victor</w:t>
-      </w:r>
-      <w:proofErr w:type="spellEnd"/>
-      <w:r>
-        <w:rPr>
-          <w:sz w:val="24"/>
-          <w:szCs w:val="24"/>
-        </w:rPr>
-        <w:t xml:space="preserve"> Carles, Roberto </w:t>
-      </w:r>
-      <w:proofErr w:type="spellStart"/>
-      <w:r>
-        <w:rPr>
-          <w:sz w:val="24"/>
-          <w:szCs w:val="24"/>
-        </w:rPr>
-        <w:t>Martinez</w:t>
-      </w:r>
-      <w:proofErr w:type="spellEnd"/>
-      <w:r>
-        <w:rPr>
-          <w:sz w:val="24"/>
-          <w:szCs w:val="24"/>
-        </w:rPr>
-        <w:t>.</w:t>
-      </w:r>
-    </w:p>
-    <w:p>
-      <w:pPr>
-        <w:jc w:val="center"/>
-        <w:rPr>
-          <w:sz w:val="28"/>
-          <w:szCs w:val="28"/>
-        </w:rPr>
-      </w:pPr>
+          <w:lang w:val="pt-PT"/>
+        </w:rPr>
+        <w:t xml:space="preserve"> Merino, R</w:t>
+      </w:r>
+      <w:r>
+        <w:rPr>
+          <w:sz w:val="24"/>
+          <w:szCs w:val="24"/>
+          <w:lang w:val="pt-PT"/>
+        </w:rPr>
+        <w:t>oberto Martinez, Victor Gimenez, Victor Carles.</w:t>
+      </w:r>
     </w:p>
     <w:sectPr>
       <w:pgSz w:w="11906" w:h="16838"/>
@@ -695,7 +1583,7 @@
 </file>
 
 <file path=word/numbering.xml><?xml version="1.0" encoding="utf-8"?>
-<w:numbering xmlns:wpc="http://schemas.microsoft.com/office/word/2010/wordprocessingCanvas" xmlns:cx="http://schemas.microsoft.com/office/drawing/2014/chartex" xmlns:cx1="http://schemas.microsoft.com/office/drawing/2015/9/8/chartex" xmlns:mc="http://schemas.openxmlformats.org/markup-compatibility/2006" xmlns:o="urn:schemas-microsoft-com:office:office" xmlns:r="http://schemas.openxmlformats.org/officeDocument/2006/relationships" xmlns:m="http://schemas.openxmlformats.org/officeDocument/2006/math" xmlns:v="urn:schemas-microsoft-com:vml" xmlns:wp14="http://schemas.microsoft.com/office/word/2010/wordprocessingDrawing" xmlns:wp="http://schemas.openxmlformats.org/drawingml/2006/wordprocessingDrawing" xmlns:w10="urn:schemas-microsoft-com:office:word" xmlns:w="http://schemas.openxmlformats.org/wordprocessingml/2006/main" xmlns:w14="http://schemas.microsoft.com/office/word/2010/wordml" xmlns:w15="http://schemas.microsoft.com/office/word/2012/wordml" xmlns:w16se="http://schemas.microsoft.com/office/word/2015/wordml/symex" xmlns:wpg="http://schemas.microsoft.com/office/word/2010/wordprocessingGroup" xmlns:wpi="http://schemas.microsoft.com/office/word/2010/wordprocessingInk" xmlns:wne="http://schemas.microsoft.com/office/word/2006/wordml" xmlns:wps="http://schemas.microsoft.com/office/word/2010/wordprocessingShape" mc:Ignorable="w14 w15 w16se wp14">
+<w:numbering xmlns:wpc="http://schemas.microsoft.com/office/word/2010/wordprocessingCanvas" xmlns:cx="http://schemas.microsoft.com/office/drawing/2014/chartex" xmlns:cx1="http://schemas.microsoft.com/office/drawing/2015/9/8/chartex" xmlns:cx2="http://schemas.microsoft.com/office/drawing/2015/10/21/chartex" xmlns:cx3="http://schemas.microsoft.com/office/drawing/2016/5/9/chartex" xmlns:cx4="http://schemas.microsoft.com/office/drawing/2016/5/10/chartex" xmlns:cx5="http://schemas.microsoft.com/office/drawing/2016/5/11/chartex" xmlns:cx6="http://schemas.microsoft.com/office/drawing/2016/5/12/chartex" xmlns:cx7="http://schemas.microsoft.com/office/drawing/2016/5/13/chartex" xmlns:cx8="http://schemas.microsoft.com/office/drawing/2016/5/14/chartex" xmlns:mc="http://schemas.openxmlformats.org/markup-compatibility/2006" xmlns:aink="http://schemas.microsoft.com/office/drawing/2016/ink" xmlns:am3d="http://schemas.microsoft.com/office/drawing/2017/model3d" xmlns:o="urn:schemas-microsoft-com:office:office" xmlns:r="http://schemas.openxmlformats.org/officeDocument/2006/relationships" xmlns:m="http://schemas.openxmlformats.org/officeDocument/2006/math" xmlns:v="urn:schemas-microsoft-com:vml" xmlns:wp14="http://schemas.microsoft.com/office/word/2010/wordprocessingDrawing" xmlns:wp="http://schemas.openxmlformats.org/drawingml/2006/wordprocessingDrawing" xmlns:w10="urn:schemas-microsoft-com:office:word" xmlns:w="http://schemas.openxmlformats.org/wordprocessingml/2006/main" xmlns:w14="http://schemas.microsoft.com/office/word/2010/wordml" xmlns:w15="http://schemas.microsoft.com/office/word/2012/wordml" xmlns:w16cex="http://schemas.microsoft.com/office/word/2018/wordml/cex" xmlns:w16cid="http://schemas.microsoft.com/office/word/2016/wordml/cid" xmlns:w16="http://schemas.microsoft.com/office/word/2018/wordml" xmlns:w16sdtdh="http://schemas.microsoft.com/office/word/2020/wordml/sdtdatahash" xmlns:w16se="http://schemas.microsoft.com/office/word/2015/wordml/symex" xmlns:wpg="http://schemas.microsoft.com/office/word/2010/wordprocessingGroup" xmlns:wpi="http://schemas.microsoft.com/office/word/2010/wordprocessingInk" xmlns:wne="http://schemas.microsoft.com/office/word/2006/wordml" xmlns:wps="http://schemas.microsoft.com/office/word/2010/wordprocessingShape" mc:Ignorable="w14 w15 w16se w16cid w16 w16cex w16sdtdh wp14">
   <w:abstractNum w:abstractNumId="0" w15:restartNumberingAfterBreak="0">
     <w:nsid w:val="1AE50C8A"/>
     <w:multiLevelType w:val="hybridMultilevel"/>
@@ -711,7 +1599,7 @@
         <w:rFonts w:ascii="Calibri" w:eastAsiaTheme="minorHAnsi" w:hAnsi="Calibri" w:cs="Calibri" w:hint="default"/>
       </w:rPr>
     </w:lvl>
-    <w:lvl w:ilvl="1" w:tplc="0C0A0003" w:tentative="1">
+    <w:lvl w:ilvl="1" w:tplc="0C0A0003">
       <w:start w:val="1"/>
       <w:numFmt w:val="bullet"/>
       <w:lvlText w:val="o"/>
@@ -723,7 +1611,7 @@
         <w:rFonts w:ascii="Courier New" w:hAnsi="Courier New" w:cs="Courier New" w:hint="default"/>
       </w:rPr>
     </w:lvl>
-    <w:lvl w:ilvl="2" w:tplc="0C0A0005" w:tentative="1">
+    <w:lvl w:ilvl="2" w:tplc="0C0A0005">
       <w:start w:val="1"/>
       <w:numFmt w:val="bullet"/>
       <w:lvlText w:val=""/>
@@ -735,7 +1623,7 @@
         <w:rFonts w:ascii="Wingdings" w:hAnsi="Wingdings" w:hint="default"/>
       </w:rPr>
     </w:lvl>
-    <w:lvl w:ilvl="3" w:tplc="0C0A0001" w:tentative="1">
+    <w:lvl w:ilvl="3" w:tplc="0C0A0001">
       <w:start w:val="1"/>
       <w:numFmt w:val="bullet"/>
       <w:lvlText w:val=""/>
@@ -815,7 +1703,7 @@
 </file>
 
 <file path=word/styles.xml><?xml version="1.0" encoding="utf-8"?>
-<w:styles xmlns:mc="http://schemas.openxmlformats.org/markup-compatibility/2006" xmlns:r="http://schemas.openxmlformats.org/officeDocument/2006/relationships" xmlns:w="http://schemas.openxmlformats.org/wordprocessingml/2006/main" xmlns:w14="http://schemas.microsoft.com/office/word/2010/wordml" xmlns:w15="http://schemas.microsoft.com/office/word/2012/wordml" xmlns:w16se="http://schemas.microsoft.com/office/word/2015/wordml/symex" mc:Ignorable="w14 w15 w16se">
+<w:styles xmlns:mc="http://schemas.openxmlformats.org/markup-compatibility/2006" xmlns:r="http://schemas.openxmlformats.org/officeDocument/2006/relationships" xmlns:w="http://schemas.openxmlformats.org/wordprocessingml/2006/main" xmlns:w14="http://schemas.microsoft.com/office/word/2010/wordml" xmlns:w15="http://schemas.microsoft.com/office/word/2012/wordml" xmlns:w16cex="http://schemas.microsoft.com/office/word/2018/wordml/cex" xmlns:w16cid="http://schemas.microsoft.com/office/word/2016/wordml/cid" xmlns:w16="http://schemas.microsoft.com/office/word/2018/wordml" xmlns:w16sdtdh="http://schemas.microsoft.com/office/word/2020/wordml/sdtdatahash" xmlns:w16se="http://schemas.microsoft.com/office/word/2015/wordml/symex" mc:Ignorable="w14 w15 w16se w16cid w16 w16cex w16sdtdh">
   <w:docDefaults>
     <w:rPrDefault>
       <w:rPr>
@@ -831,7 +1719,7 @@
       </w:pPr>
     </w:pPrDefault>
   </w:docDefaults>
-  <w:latentStyles w:defLockedState="0" w:defUIPriority="99" w:defSemiHidden="0" w:defUnhideWhenUsed="0" w:defQFormat="0" w:count="371">
+  <w:latentStyles w:defLockedState="0" w:defUIPriority="99" w:defSemiHidden="0" w:defUnhideWhenUsed="0" w:defQFormat="0" w:count="376">
     <w:lsdException w:name="Normal" w:uiPriority="0" w:qFormat="1"/>
     <w:lsdException w:name="heading 1" w:uiPriority="9" w:qFormat="1"/>
     <w:lsdException w:name="heading 2" w:semiHidden="1" w:uiPriority="9" w:unhideWhenUsed="1" w:qFormat="1"/>
@@ -1203,6 +2091,11 @@
     <w:lsdException w:name="List Table 5 Dark Accent 6" w:uiPriority="50"/>
     <w:lsdException w:name="List Table 6 Colorful Accent 6" w:uiPriority="51"/>
     <w:lsdException w:name="List Table 7 Colorful Accent 6" w:uiPriority="52"/>
+    <w:lsdException w:name="Mention" w:semiHidden="1" w:unhideWhenUsed="1"/>
+    <w:lsdException w:name="Smart Hyperlink" w:semiHidden="1" w:unhideWhenUsed="1"/>
+    <w:lsdException w:name="Hashtag" w:semiHidden="1" w:unhideWhenUsed="1"/>
+    <w:lsdException w:name="Unresolved Mention" w:semiHidden="1" w:unhideWhenUsed="1"/>
+    <w:lsdException w:name="Smart Link" w:semiHidden="1" w:unhideWhenUsed="1"/>
   </w:latentStyles>
   <w:style w:type="paragraph" w:default="1" w:styleId="Normal">
     <w:name w:val="Normal"/>

</xml_diff>

<commit_message>
Diario de Proyecto, Sesion 11/03/2022
</commit_message>
<xml_diff>
--- a/doc/Diario de Proyecto.docx
+++ b/doc/Diario de Proyecto.docx
@@ -1,6 +1,6 @@
 
 <file path=word/document.xml><?xml version="1.0" encoding="utf-8"?>
-<w:document xmlns:wpc="http://schemas.microsoft.com/office/word/2010/wordprocessingCanvas" xmlns:cx="http://schemas.microsoft.com/office/drawing/2014/chartex" xmlns:cx1="http://schemas.microsoft.com/office/drawing/2015/9/8/chartex" xmlns:cx2="http://schemas.microsoft.com/office/drawing/2015/10/21/chartex" xmlns:cx3="http://schemas.microsoft.com/office/drawing/2016/5/9/chartex" xmlns:cx4="http://schemas.microsoft.com/office/drawing/2016/5/10/chartex" xmlns:cx5="http://schemas.microsoft.com/office/drawing/2016/5/11/chartex" xmlns:cx6="http://schemas.microsoft.com/office/drawing/2016/5/12/chartex" xmlns:cx7="http://schemas.microsoft.com/office/drawing/2016/5/13/chartex" xmlns:cx8="http://schemas.microsoft.com/office/drawing/2016/5/14/chartex" xmlns:mc="http://schemas.openxmlformats.org/markup-compatibility/2006" xmlns:aink="http://schemas.microsoft.com/office/drawing/2016/ink" xmlns:am3d="http://schemas.microsoft.com/office/drawing/2017/model3d" xmlns:o="urn:schemas-microsoft-com:office:office" xmlns:r="http://schemas.openxmlformats.org/officeDocument/2006/relationships" xmlns:m="http://schemas.openxmlformats.org/officeDocument/2006/math" xmlns:v="urn:schemas-microsoft-com:vml" xmlns:wp14="http://schemas.microsoft.com/office/word/2010/wordprocessingDrawing" xmlns:wp="http://schemas.openxmlformats.org/drawingml/2006/wordprocessingDrawing" xmlns:w10="urn:schemas-microsoft-com:office:word" xmlns:w="http://schemas.openxmlformats.org/wordprocessingml/2006/main" xmlns:w14="http://schemas.microsoft.com/office/word/2010/wordml" xmlns:w15="http://schemas.microsoft.com/office/word/2012/wordml" xmlns:w16cex="http://schemas.microsoft.com/office/word/2018/wordml/cex" xmlns:w16cid="http://schemas.microsoft.com/office/word/2016/wordml/cid" xmlns:w16="http://schemas.microsoft.com/office/word/2018/wordml" xmlns:w16sdtdh="http://schemas.microsoft.com/office/word/2020/wordml/sdtdatahash" xmlns:w16se="http://schemas.microsoft.com/office/word/2015/wordml/symex" xmlns:wpg="http://schemas.microsoft.com/office/word/2010/wordprocessingGroup" xmlns:wpi="http://schemas.microsoft.com/office/word/2010/wordprocessingInk" xmlns:wne="http://schemas.microsoft.com/office/word/2006/wordml" xmlns:wps="http://schemas.microsoft.com/office/word/2010/wordprocessingShape" mc:Ignorable="w14 w15 w16se w16cid w16 w16cex w16sdtdh wp14">
+<w:document xmlns:wpc="http://schemas.microsoft.com/office/word/2010/wordprocessingCanvas" xmlns:cx="http://schemas.microsoft.com/office/drawing/2014/chartex" xmlns:cx1="http://schemas.microsoft.com/office/drawing/2015/9/8/chartex" xmlns:mc="http://schemas.openxmlformats.org/markup-compatibility/2006" xmlns:o="urn:schemas-microsoft-com:office:office" xmlns:r="http://schemas.openxmlformats.org/officeDocument/2006/relationships" xmlns:m="http://schemas.openxmlformats.org/officeDocument/2006/math" xmlns:v="urn:schemas-microsoft-com:vml" xmlns:wp14="http://schemas.microsoft.com/office/word/2010/wordprocessingDrawing" xmlns:wp="http://schemas.openxmlformats.org/drawingml/2006/wordprocessingDrawing" xmlns:w10="urn:schemas-microsoft-com:office:word" xmlns:w="http://schemas.openxmlformats.org/wordprocessingml/2006/main" xmlns:w14="http://schemas.microsoft.com/office/word/2010/wordml" xmlns:w15="http://schemas.microsoft.com/office/word/2012/wordml" xmlns:w16se="http://schemas.microsoft.com/office/word/2015/wordml/symex" xmlns:wpg="http://schemas.microsoft.com/office/word/2010/wordprocessingGroup" xmlns:wpi="http://schemas.microsoft.com/office/word/2010/wordprocessingInk" xmlns:wne="http://schemas.microsoft.com/office/word/2006/wordml" xmlns:wps="http://schemas.microsoft.com/office/word/2010/wordprocessingShape" mc:Ignorable="w14 w15 w16se wp14">
   <w:body>
     <w:p>
       <w:pPr>
@@ -122,12 +122,14 @@
     <w:p>
       <w:pPr>
         <w:rPr>
-          <w:sz w:val="24"/>
-          <w:szCs w:val="24"/>
-        </w:rPr>
-      </w:pPr>
-      <w:r>
-        <w:rPr>
+          <w:b/>
+          <w:sz w:val="24"/>
+          <w:szCs w:val="24"/>
+        </w:rPr>
+      </w:pPr>
+      <w:r>
+        <w:rPr>
+          <w:b/>
           <w:sz w:val="24"/>
           <w:szCs w:val="24"/>
         </w:rPr>
@@ -234,12 +236,14 @@
     <w:p>
       <w:pPr>
         <w:rPr>
-          <w:sz w:val="24"/>
-          <w:szCs w:val="24"/>
-        </w:rPr>
-      </w:pPr>
-      <w:r>
-        <w:rPr>
+          <w:b/>
+          <w:sz w:val="24"/>
+          <w:szCs w:val="24"/>
+        </w:rPr>
+      </w:pPr>
+      <w:r>
+        <w:rPr>
+          <w:b/>
           <w:sz w:val="24"/>
           <w:szCs w:val="24"/>
         </w:rPr>
@@ -247,6 +251,7 @@
       </w:r>
       <w:r>
         <w:rPr>
+          <w:b/>
           <w:sz w:val="24"/>
           <w:szCs w:val="24"/>
         </w:rPr>
@@ -420,12 +425,14 @@
     <w:p>
       <w:pPr>
         <w:rPr>
-          <w:sz w:val="24"/>
-          <w:szCs w:val="24"/>
-        </w:rPr>
-      </w:pPr>
-      <w:r>
-        <w:rPr>
+          <w:b/>
+          <w:sz w:val="24"/>
+          <w:szCs w:val="24"/>
+        </w:rPr>
+      </w:pPr>
+      <w:r>
+        <w:rPr>
+          <w:b/>
           <w:sz w:val="24"/>
           <w:szCs w:val="24"/>
         </w:rPr>
@@ -433,6 +440,7 @@
       </w:r>
       <w:r>
         <w:rPr>
+          <w:b/>
           <w:sz w:val="24"/>
           <w:szCs w:val="24"/>
         </w:rPr>
@@ -675,12 +683,14 @@
     <w:p>
       <w:pPr>
         <w:rPr>
-          <w:sz w:val="24"/>
-          <w:szCs w:val="24"/>
-        </w:rPr>
-      </w:pPr>
-      <w:r>
-        <w:rPr>
+          <w:b/>
+          <w:sz w:val="24"/>
+          <w:szCs w:val="24"/>
+        </w:rPr>
+      </w:pPr>
+      <w:r>
+        <w:rPr>
+          <w:b/>
           <w:sz w:val="24"/>
           <w:szCs w:val="24"/>
         </w:rPr>
@@ -688,6 +698,7 @@
       </w:r>
       <w:r>
         <w:rPr>
+          <w:b/>
           <w:sz w:val="24"/>
           <w:szCs w:val="24"/>
         </w:rPr>
@@ -695,6 +706,7 @@
       </w:r>
       <w:r>
         <w:rPr>
+          <w:b/>
           <w:sz w:val="24"/>
           <w:szCs w:val="24"/>
         </w:rPr>
@@ -702,6 +714,7 @@
       </w:r>
       <w:r>
         <w:rPr>
+          <w:b/>
           <w:sz w:val="24"/>
           <w:szCs w:val="24"/>
         </w:rPr>
@@ -709,6 +722,7 @@
       </w:r>
       <w:r>
         <w:rPr>
+          <w:b/>
           <w:sz w:val="24"/>
           <w:szCs w:val="24"/>
         </w:rPr>
@@ -752,7 +766,7 @@
           <w:sz w:val="24"/>
           <w:szCs w:val="24"/>
         </w:rPr>
-        <w:t>Continuar con la idea inicial: aplicación de catalogo/</w:t>
+        <w:t xml:space="preserve">Continuar con la idea inicial: aplicación de </w:t>
       </w:r>
       <w:proofErr w:type="spellStart"/>
       <w:r>
@@ -760,6 +774,22 @@
           <w:sz w:val="24"/>
           <w:szCs w:val="24"/>
         </w:rPr>
+        <w:t>catalogo</w:t>
+      </w:r>
+      <w:proofErr w:type="spellEnd"/>
+      <w:r>
+        <w:rPr>
+          <w:sz w:val="24"/>
+          <w:szCs w:val="24"/>
+        </w:rPr>
+        <w:t>/</w:t>
+      </w:r>
+      <w:proofErr w:type="spellStart"/>
+      <w:r>
+        <w:rPr>
+          <w:sz w:val="24"/>
+          <w:szCs w:val="24"/>
+        </w:rPr>
         <w:t>reviews</w:t>
       </w:r>
       <w:proofErr w:type="spellEnd"/>
@@ -822,7 +852,23 @@
           <w:sz w:val="24"/>
           <w:szCs w:val="24"/>
         </w:rPr>
-        <w:t xml:space="preserve">Centrarnos en el aspecto de catalogo y </w:t>
+        <w:t xml:space="preserve">Centrarnos en el aspecto de </w:t>
+      </w:r>
+      <w:proofErr w:type="spellStart"/>
+      <w:r>
+        <w:rPr>
+          <w:sz w:val="24"/>
+          <w:szCs w:val="24"/>
+        </w:rPr>
+        <w:t>catalogo</w:t>
+      </w:r>
+      <w:proofErr w:type="spellEnd"/>
+      <w:r>
+        <w:rPr>
+          <w:sz w:val="24"/>
+          <w:szCs w:val="24"/>
+        </w:rPr>
+        <w:t xml:space="preserve"> y </w:t>
       </w:r>
       <w:proofErr w:type="spellStart"/>
       <w:r>
@@ -976,7 +1022,7 @@
           <w:sz w:val="24"/>
           <w:szCs w:val="24"/>
         </w:rPr>
-        <w:t>Avanzamos Wire-</w:t>
+        <w:t xml:space="preserve">Avanzamos </w:t>
       </w:r>
       <w:proofErr w:type="spellStart"/>
       <w:r>
@@ -984,7 +1030,7 @@
           <w:sz w:val="24"/>
           <w:szCs w:val="24"/>
         </w:rPr>
-        <w:t>frame</w:t>
+        <w:t>Wire-frame</w:t>
       </w:r>
       <w:proofErr w:type="spellEnd"/>
       <w:r>
@@ -1525,43 +1571,7 @@
           <w:szCs w:val="24"/>
           <w:lang w:val="pt-PT"/>
         </w:rPr>
-        <w:t xml:space="preserve">Presentes: </w:t>
-      </w:r>
-      <w:proofErr w:type="spellStart"/>
-      <w:r>
-        <w:rPr>
-          <w:sz w:val="24"/>
-          <w:szCs w:val="24"/>
-          <w:lang w:val="pt-PT"/>
-        </w:rPr>
-        <w:t>Jaume</w:t>
-      </w:r>
-      <w:proofErr w:type="spellEnd"/>
-      <w:r>
-        <w:rPr>
-          <w:sz w:val="24"/>
-          <w:szCs w:val="24"/>
-          <w:lang w:val="pt-PT"/>
-        </w:rPr>
-        <w:t xml:space="preserve"> Mir, </w:t>
-      </w:r>
-      <w:proofErr w:type="spellStart"/>
-      <w:r>
-        <w:rPr>
-          <w:sz w:val="24"/>
-          <w:szCs w:val="24"/>
-          <w:lang w:val="pt-PT"/>
-        </w:rPr>
-        <w:t>Alejandro</w:t>
-      </w:r>
-      <w:proofErr w:type="spellEnd"/>
-      <w:r>
-        <w:rPr>
-          <w:sz w:val="24"/>
-          <w:szCs w:val="24"/>
-          <w:lang w:val="pt-PT"/>
-        </w:rPr>
-        <w:t xml:space="preserve"> Merino, R</w:t>
+        <w:t>Presentes: Jaume Mir, Alejandro Merino, R</w:t>
       </w:r>
       <w:r>
         <w:rPr>
@@ -1570,6 +1580,560 @@
           <w:lang w:val="pt-PT"/>
         </w:rPr>
         <w:t>oberto Martinez, Victor Gimenez, Victor Carles.</w:t>
+      </w:r>
+    </w:p>
+    <w:p>
+      <w:pPr>
+        <w:rPr>
+          <w:sz w:val="24"/>
+          <w:szCs w:val="24"/>
+          <w:lang w:val="pt-PT"/>
+        </w:rPr>
+      </w:pPr>
+    </w:p>
+    <w:p>
+      <w:pPr>
+        <w:rPr>
+          <w:b/>
+          <w:sz w:val="24"/>
+          <w:szCs w:val="24"/>
+          <w:lang w:val="pt-PT"/>
+        </w:rPr>
+      </w:pPr>
+      <w:r>
+        <w:rPr>
+          <w:b/>
+          <w:sz w:val="24"/>
+          <w:szCs w:val="24"/>
+          <w:lang w:val="pt-PT"/>
+        </w:rPr>
+        <w:lastRenderedPageBreak/>
+        <w:t>5ª Sesión, 11 – 03 – 2022. Inicio</w:t>
+      </w:r>
+      <w:r>
+        <w:rPr>
+          <w:b/>
+          <w:sz w:val="24"/>
+          <w:szCs w:val="24"/>
+          <w:lang w:val="pt-PT"/>
+        </w:rPr>
+        <w:t xml:space="preserve"> </w:t>
+      </w:r>
+      <w:r>
+        <w:rPr>
+          <w:b/>
+          <w:sz w:val="24"/>
+          <w:szCs w:val="24"/>
+          <w:lang w:val="pt-PT"/>
+        </w:rPr>
+        <w:t>18:15</w:t>
+      </w:r>
+      <w:r>
+        <w:rPr>
+          <w:b/>
+          <w:sz w:val="24"/>
+          <w:szCs w:val="24"/>
+          <w:lang w:val="pt-PT"/>
+        </w:rPr>
+        <w:t>, Fin 20:04.</w:t>
+      </w:r>
+    </w:p>
+    <w:p>
+      <w:pPr>
+        <w:pStyle w:val="Prrafodelista"/>
+        <w:numPr>
+          <w:ilvl w:val="0"/>
+          <w:numId w:val="3"/>
+        </w:numPr>
+        <w:rPr>
+          <w:sz w:val="24"/>
+          <w:szCs w:val="24"/>
+          <w:lang w:val="pt-PT"/>
+        </w:rPr>
+      </w:pPr>
+      <w:r>
+        <w:rPr>
+          <w:sz w:val="24"/>
+          <w:szCs w:val="24"/>
+          <w:lang w:val="pt-PT"/>
+        </w:rPr>
+        <w:t>Repaso de la idea y cambios con el profesor.</w:t>
+      </w:r>
+    </w:p>
+    <w:p>
+      <w:pPr>
+        <w:pStyle w:val="Prrafodelista"/>
+        <w:numPr>
+          <w:ilvl w:val="0"/>
+          <w:numId w:val="3"/>
+        </w:numPr>
+        <w:rPr>
+          <w:sz w:val="24"/>
+          <w:szCs w:val="24"/>
+          <w:lang w:val="pt-PT"/>
+        </w:rPr>
+      </w:pPr>
+      <w:r>
+        <w:rPr>
+          <w:sz w:val="24"/>
+          <w:szCs w:val="24"/>
+          <w:lang w:val="pt-PT"/>
+        </w:rPr>
+        <w:t>Empezamos brainstorming de ideas del diseño visual de la aplicación.</w:t>
+      </w:r>
+    </w:p>
+    <w:p>
+      <w:pPr>
+        <w:pStyle w:val="Prrafodelista"/>
+        <w:numPr>
+          <w:ilvl w:val="0"/>
+          <w:numId w:val="3"/>
+        </w:numPr>
+        <w:rPr>
+          <w:sz w:val="24"/>
+          <w:szCs w:val="24"/>
+          <w:lang w:val="pt-PT"/>
+        </w:rPr>
+      </w:pPr>
+      <w:r>
+        <w:rPr>
+          <w:sz w:val="24"/>
+          <w:szCs w:val="24"/>
+          <w:lang w:val="pt-PT"/>
+        </w:rPr>
+        <w:t>Diseño general de la interfaz:</w:t>
+      </w:r>
+    </w:p>
+    <w:p>
+      <w:pPr>
+        <w:pStyle w:val="Prrafodelista"/>
+        <w:numPr>
+          <w:ilvl w:val="1"/>
+          <w:numId w:val="3"/>
+        </w:numPr>
+        <w:rPr>
+          <w:sz w:val="24"/>
+          <w:szCs w:val="24"/>
+          <w:lang w:val="pt-PT"/>
+        </w:rPr>
+      </w:pPr>
+      <w:r>
+        <w:rPr>
+          <w:sz w:val="24"/>
+          <w:szCs w:val="24"/>
+          <w:lang w:val="pt-PT"/>
+        </w:rPr>
+        <w:t>Uso de color Naranja como base de paleta.</w:t>
+      </w:r>
+    </w:p>
+    <w:p>
+      <w:pPr>
+        <w:pStyle w:val="Prrafodelista"/>
+        <w:numPr>
+          <w:ilvl w:val="1"/>
+          <w:numId w:val="3"/>
+        </w:numPr>
+        <w:rPr>
+          <w:sz w:val="24"/>
+          <w:szCs w:val="24"/>
+          <w:lang w:val="pt-PT"/>
+        </w:rPr>
+      </w:pPr>
+      <w:r>
+        <w:rPr>
+          <w:sz w:val="24"/>
+          <w:szCs w:val="24"/>
+          <w:lang w:val="pt-PT"/>
+        </w:rPr>
+        <w:t>Esquinas afilados, y bordes definidos en elementos de la interfaz.</w:t>
+      </w:r>
+    </w:p>
+    <w:p>
+      <w:pPr>
+        <w:pStyle w:val="Prrafodelista"/>
+        <w:numPr>
+          <w:ilvl w:val="1"/>
+          <w:numId w:val="3"/>
+        </w:numPr>
+        <w:rPr>
+          <w:sz w:val="24"/>
+          <w:szCs w:val="24"/>
+          <w:lang w:val="pt-PT"/>
+        </w:rPr>
+      </w:pPr>
+      <w:r>
+        <w:rPr>
+          <w:sz w:val="24"/>
+          <w:szCs w:val="24"/>
+          <w:lang w:val="pt-PT"/>
+        </w:rPr>
+        <w:t>Basados en wire-frame</w:t>
+      </w:r>
+    </w:p>
+    <w:p>
+      <w:pPr>
+        <w:pStyle w:val="Prrafodelista"/>
+        <w:numPr>
+          <w:ilvl w:val="1"/>
+          <w:numId w:val="3"/>
+        </w:numPr>
+        <w:rPr>
+          <w:sz w:val="24"/>
+          <w:szCs w:val="24"/>
+          <w:lang w:val="pt-PT"/>
+        </w:rPr>
+      </w:pPr>
+      <w:r>
+        <w:rPr>
+          <w:sz w:val="24"/>
+          <w:szCs w:val="24"/>
+          <w:lang w:val="pt-PT"/>
+        </w:rPr>
+        <w:t xml:space="preserve">Menu Navegacion lateral en pantalla de Inicio/Categorias/ </w:t>
+      </w:r>
+      <w:r>
+        <w:rPr>
+          <w:sz w:val="24"/>
+          <w:szCs w:val="24"/>
+          <w:lang w:val="pt-PT"/>
+        </w:rPr>
+        <w:t xml:space="preserve">fijo en vez de </w:t>
+      </w:r>
+      <w:r>
+        <w:rPr>
+          <w:sz w:val="24"/>
+          <w:szCs w:val="24"/>
+          <w:lang w:val="pt-PT"/>
+        </w:rPr>
+        <w:t>desplegable. Que se oculte cuando abras la pagina de la tienda.</w:t>
+      </w:r>
+    </w:p>
+    <w:p>
+      <w:pPr>
+        <w:pStyle w:val="Prrafodelista"/>
+        <w:numPr>
+          <w:ilvl w:val="1"/>
+          <w:numId w:val="3"/>
+        </w:numPr>
+        <w:rPr>
+          <w:sz w:val="24"/>
+          <w:szCs w:val="24"/>
+          <w:lang w:val="pt-PT"/>
+        </w:rPr>
+      </w:pPr>
+    </w:p>
+    <w:p>
+      <w:pPr>
+        <w:pStyle w:val="Prrafodelista"/>
+        <w:numPr>
+          <w:ilvl w:val="0"/>
+          <w:numId w:val="3"/>
+        </w:numPr>
+        <w:rPr>
+          <w:sz w:val="24"/>
+          <w:szCs w:val="24"/>
+          <w:lang w:val="pt-PT"/>
+        </w:rPr>
+      </w:pPr>
+      <w:r>
+        <w:rPr>
+          <w:sz w:val="24"/>
+          <w:szCs w:val="24"/>
+          <w:lang w:val="pt-PT"/>
+        </w:rPr>
+        <w:t>Pensar en un gancho/nombre para la app:</w:t>
+      </w:r>
+    </w:p>
+    <w:p>
+      <w:pPr>
+        <w:pStyle w:val="Prrafodelista"/>
+        <w:numPr>
+          <w:ilvl w:val="1"/>
+          <w:numId w:val="3"/>
+        </w:numPr>
+        <w:rPr>
+          <w:sz w:val="24"/>
+          <w:szCs w:val="24"/>
+          <w:highlight w:val="yellow"/>
+          <w:lang w:val="pt-PT"/>
+        </w:rPr>
+      </w:pPr>
+      <w:r>
+        <w:rPr>
+          <w:sz w:val="24"/>
+          <w:szCs w:val="24"/>
+          <w:highlight w:val="yellow"/>
+          <w:lang w:val="pt-PT"/>
+        </w:rPr>
+        <w:t>LocalMarket</w:t>
+      </w:r>
+    </w:p>
+    <w:p>
+      <w:pPr>
+        <w:pStyle w:val="Prrafodelista"/>
+        <w:numPr>
+          <w:ilvl w:val="1"/>
+          <w:numId w:val="3"/>
+        </w:numPr>
+        <w:rPr>
+          <w:sz w:val="24"/>
+          <w:szCs w:val="24"/>
+          <w:lang w:val="pt-PT"/>
+        </w:rPr>
+      </w:pPr>
+      <w:r>
+        <w:rPr>
+          <w:sz w:val="24"/>
+          <w:szCs w:val="24"/>
+          <w:lang w:val="pt-PT"/>
+        </w:rPr>
+        <w:t>MuyDeAqui / DeAqui</w:t>
+      </w:r>
+    </w:p>
+    <w:p>
+      <w:pPr>
+        <w:pStyle w:val="Prrafodelista"/>
+        <w:numPr>
+          <w:ilvl w:val="1"/>
+          <w:numId w:val="3"/>
+        </w:numPr>
+        <w:rPr>
+          <w:sz w:val="24"/>
+          <w:szCs w:val="24"/>
+          <w:lang w:val="pt-PT"/>
+        </w:rPr>
+      </w:pPr>
+      <w:r>
+        <w:rPr>
+          <w:sz w:val="24"/>
+          <w:szCs w:val="24"/>
+          <w:lang w:val="pt-PT"/>
+        </w:rPr>
+        <w:t>Lo De Aqui</w:t>
+      </w:r>
+    </w:p>
+    <w:p>
+      <w:pPr>
+        <w:pStyle w:val="Prrafodelista"/>
+        <w:numPr>
+          <w:ilvl w:val="1"/>
+          <w:numId w:val="3"/>
+        </w:numPr>
+        <w:rPr>
+          <w:sz w:val="24"/>
+          <w:szCs w:val="24"/>
+          <w:lang w:val="pt-PT"/>
+        </w:rPr>
+      </w:pPr>
+      <w:r>
+        <w:rPr>
+          <w:sz w:val="24"/>
+          <w:szCs w:val="24"/>
+          <w:lang w:val="pt-PT"/>
+        </w:rPr>
+        <w:t>ProLoca</w:t>
+      </w:r>
+    </w:p>
+    <w:p>
+      <w:pPr>
+        <w:pStyle w:val="Prrafodelista"/>
+        <w:numPr>
+          <w:ilvl w:val="1"/>
+          <w:numId w:val="3"/>
+        </w:numPr>
+        <w:rPr>
+          <w:sz w:val="24"/>
+          <w:szCs w:val="24"/>
+          <w:lang w:val="pt-PT"/>
+        </w:rPr>
+      </w:pPr>
+      <w:r>
+        <w:rPr>
+          <w:sz w:val="24"/>
+          <w:szCs w:val="24"/>
+          <w:lang w:val="pt-PT"/>
+        </w:rPr>
+        <w:t>Eco-Market</w:t>
+      </w:r>
+    </w:p>
+    <w:p>
+      <w:pPr>
+        <w:pStyle w:val="Prrafodelista"/>
+        <w:numPr>
+          <w:ilvl w:val="1"/>
+          <w:numId w:val="3"/>
+        </w:numPr>
+        <w:rPr>
+          <w:sz w:val="24"/>
+          <w:szCs w:val="24"/>
+          <w:lang w:val="pt-PT"/>
+        </w:rPr>
+      </w:pPr>
+      <w:r>
+        <w:rPr>
+          <w:sz w:val="24"/>
+          <w:szCs w:val="24"/>
+          <w:lang w:val="pt-PT"/>
+        </w:rPr>
+        <w:t>Localy</w:t>
+      </w:r>
+    </w:p>
+    <w:p>
+      <w:pPr>
+        <w:pStyle w:val="Prrafodelista"/>
+        <w:numPr>
+          <w:ilvl w:val="0"/>
+          <w:numId w:val="3"/>
+        </w:numPr>
+        <w:rPr>
+          <w:sz w:val="24"/>
+          <w:szCs w:val="24"/>
+          <w:lang w:val="pt-PT"/>
+        </w:rPr>
+      </w:pPr>
+      <w:r>
+        <w:rPr>
+          <w:sz w:val="24"/>
+          <w:szCs w:val="24"/>
+          <w:lang w:val="pt-PT"/>
+        </w:rPr>
+        <w:t>Programa utilizado para el mockup: AdobeXD.</w:t>
+      </w:r>
+    </w:p>
+    <w:p>
+      <w:pPr>
+        <w:pStyle w:val="Prrafodelista"/>
+        <w:numPr>
+          <w:ilvl w:val="0"/>
+          <w:numId w:val="3"/>
+        </w:numPr>
+        <w:rPr>
+          <w:sz w:val="24"/>
+          <w:szCs w:val="24"/>
+          <w:lang w:val="pt-PT"/>
+        </w:rPr>
+      </w:pPr>
+      <w:r>
+        <w:rPr>
+          <w:sz w:val="24"/>
+          <w:szCs w:val="24"/>
+          <w:lang w:val="pt-PT"/>
+        </w:rPr>
+        <w:t>Votamos a favor de utilizar “LocalMarket” como nombre de la aplicación.</w:t>
+      </w:r>
+    </w:p>
+    <w:p>
+      <w:pPr>
+        <w:rPr>
+          <w:b/>
+          <w:sz w:val="24"/>
+          <w:szCs w:val="24"/>
+          <w:lang w:val="pt-PT"/>
+        </w:rPr>
+      </w:pPr>
+      <w:r>
+        <w:rPr>
+          <w:b/>
+          <w:sz w:val="24"/>
+          <w:szCs w:val="24"/>
+          <w:lang w:val="pt-PT"/>
+        </w:rPr>
+        <w:t>Para las proximas sesiones de trabajo:</w:t>
+      </w:r>
+    </w:p>
+    <w:p>
+      <w:pPr>
+        <w:pStyle w:val="Prrafodelista"/>
+        <w:numPr>
+          <w:ilvl w:val="0"/>
+          <w:numId w:val="3"/>
+        </w:numPr>
+        <w:rPr>
+          <w:sz w:val="24"/>
+          <w:szCs w:val="24"/>
+          <w:lang w:val="pt-PT"/>
+        </w:rPr>
+      </w:pPr>
+      <w:r>
+        <w:rPr>
+          <w:sz w:val="24"/>
+          <w:szCs w:val="24"/>
+          <w:lang w:val="pt-PT"/>
+        </w:rPr>
+        <w:t>Acor</w:t>
+      </w:r>
+      <w:r>
+        <w:rPr>
+          <w:sz w:val="24"/>
+          <w:szCs w:val="24"/>
+          <w:lang w:val="pt-PT"/>
+        </w:rPr>
+        <w:t xml:space="preserve">damos </w:t>
+      </w:r>
+      <w:r>
+        <w:rPr>
+          <w:sz w:val="24"/>
+          <w:szCs w:val="24"/>
+          <w:lang w:val="pt-PT"/>
+        </w:rPr>
+        <w:t xml:space="preserve">Alejandro </w:t>
+      </w:r>
+      <w:bookmarkStart w:id="0" w:name="_GoBack"/>
+      <w:bookmarkEnd w:id="0"/>
+      <w:r>
+        <w:rPr>
+          <w:sz w:val="24"/>
+          <w:szCs w:val="24"/>
+          <w:lang w:val="pt-PT"/>
+        </w:rPr>
+        <w:t>Merino y Victor Carles encargarnse de la realizacion del Mock Up.</w:t>
+      </w:r>
+    </w:p>
+    <w:p>
+      <w:pPr>
+        <w:pStyle w:val="Prrafodelista"/>
+        <w:numPr>
+          <w:ilvl w:val="0"/>
+          <w:numId w:val="3"/>
+        </w:numPr>
+        <w:rPr>
+          <w:sz w:val="24"/>
+          <w:szCs w:val="24"/>
+          <w:lang w:val="pt-PT"/>
+        </w:rPr>
+      </w:pPr>
+      <w:r>
+        <w:rPr>
+          <w:sz w:val="24"/>
+          <w:szCs w:val="24"/>
+          <w:lang w:val="pt-PT"/>
+        </w:rPr>
+        <w:t>Quedar antes del día 20, para p</w:t>
+      </w:r>
+      <w:r>
+        <w:rPr>
+          <w:sz w:val="24"/>
+          <w:szCs w:val="24"/>
+          <w:lang w:val="pt-PT"/>
+        </w:rPr>
+        <w:t>reparar la presentación. (Se expone del 21 al 25).</w:t>
+      </w:r>
+    </w:p>
+    <w:p>
+      <w:pPr>
+        <w:rPr>
+          <w:sz w:val="24"/>
+          <w:szCs w:val="24"/>
+          <w:lang w:val="pt-PT"/>
+        </w:rPr>
+      </w:pPr>
+      <w:r>
+        <w:rPr>
+          <w:sz w:val="24"/>
+          <w:szCs w:val="24"/>
+          <w:lang w:val="pt-PT"/>
+        </w:rPr>
+        <w:t>Presentes: Victor Carles, Victor Gimenez, Alejandro Merino, Roberto Martinez, Sergio Villar.</w:t>
       </w:r>
     </w:p>
     <w:sectPr>
@@ -1583,7 +2147,7 @@
 </file>
 
 <file path=word/numbering.xml><?xml version="1.0" encoding="utf-8"?>
-<w:numbering xmlns:wpc="http://schemas.microsoft.com/office/word/2010/wordprocessingCanvas" xmlns:cx="http://schemas.microsoft.com/office/drawing/2014/chartex" xmlns:cx1="http://schemas.microsoft.com/office/drawing/2015/9/8/chartex" xmlns:cx2="http://schemas.microsoft.com/office/drawing/2015/10/21/chartex" xmlns:cx3="http://schemas.microsoft.com/office/drawing/2016/5/9/chartex" xmlns:cx4="http://schemas.microsoft.com/office/drawing/2016/5/10/chartex" xmlns:cx5="http://schemas.microsoft.com/office/drawing/2016/5/11/chartex" xmlns:cx6="http://schemas.microsoft.com/office/drawing/2016/5/12/chartex" xmlns:cx7="http://schemas.microsoft.com/office/drawing/2016/5/13/chartex" xmlns:cx8="http://schemas.microsoft.com/office/drawing/2016/5/14/chartex" xmlns:mc="http://schemas.openxmlformats.org/markup-compatibility/2006" xmlns:aink="http://schemas.microsoft.com/office/drawing/2016/ink" xmlns:am3d="http://schemas.microsoft.com/office/drawing/2017/model3d" xmlns:o="urn:schemas-microsoft-com:office:office" xmlns:r="http://schemas.openxmlformats.org/officeDocument/2006/relationships" xmlns:m="http://schemas.openxmlformats.org/officeDocument/2006/math" xmlns:v="urn:schemas-microsoft-com:vml" xmlns:wp14="http://schemas.microsoft.com/office/word/2010/wordprocessingDrawing" xmlns:wp="http://schemas.openxmlformats.org/drawingml/2006/wordprocessingDrawing" xmlns:w10="urn:schemas-microsoft-com:office:word" xmlns:w="http://schemas.openxmlformats.org/wordprocessingml/2006/main" xmlns:w14="http://schemas.microsoft.com/office/word/2010/wordml" xmlns:w15="http://schemas.microsoft.com/office/word/2012/wordml" xmlns:w16cex="http://schemas.microsoft.com/office/word/2018/wordml/cex" xmlns:w16cid="http://schemas.microsoft.com/office/word/2016/wordml/cid" xmlns:w16="http://schemas.microsoft.com/office/word/2018/wordml" xmlns:w16sdtdh="http://schemas.microsoft.com/office/word/2020/wordml/sdtdatahash" xmlns:w16se="http://schemas.microsoft.com/office/word/2015/wordml/symex" xmlns:wpg="http://schemas.microsoft.com/office/word/2010/wordprocessingGroup" xmlns:wpi="http://schemas.microsoft.com/office/word/2010/wordprocessingInk" xmlns:wne="http://schemas.microsoft.com/office/word/2006/wordml" xmlns:wps="http://schemas.microsoft.com/office/word/2010/wordprocessingShape" mc:Ignorable="w14 w15 w16se w16cid w16 w16cex w16sdtdh wp14">
+<w:numbering xmlns:wpc="http://schemas.microsoft.com/office/word/2010/wordprocessingCanvas" xmlns:cx="http://schemas.microsoft.com/office/drawing/2014/chartex" xmlns:cx1="http://schemas.microsoft.com/office/drawing/2015/9/8/chartex" xmlns:mc="http://schemas.openxmlformats.org/markup-compatibility/2006" xmlns:o="urn:schemas-microsoft-com:office:office" xmlns:r="http://schemas.openxmlformats.org/officeDocument/2006/relationships" xmlns:m="http://schemas.openxmlformats.org/officeDocument/2006/math" xmlns:v="urn:schemas-microsoft-com:vml" xmlns:wp14="http://schemas.microsoft.com/office/word/2010/wordprocessingDrawing" xmlns:wp="http://schemas.openxmlformats.org/drawingml/2006/wordprocessingDrawing" xmlns:w10="urn:schemas-microsoft-com:office:word" xmlns:w="http://schemas.openxmlformats.org/wordprocessingml/2006/main" xmlns:w14="http://schemas.microsoft.com/office/word/2010/wordml" xmlns:w15="http://schemas.microsoft.com/office/word/2012/wordml" xmlns:w16se="http://schemas.microsoft.com/office/word/2015/wordml/symex" xmlns:wpg="http://schemas.microsoft.com/office/word/2010/wordprocessingGroup" xmlns:wpi="http://schemas.microsoft.com/office/word/2010/wordprocessingInk" xmlns:wne="http://schemas.microsoft.com/office/word/2006/wordml" xmlns:wps="http://schemas.microsoft.com/office/word/2010/wordprocessingShape" mc:Ignorable="w14 w15 w16se wp14">
   <w:abstractNum w:abstractNumId="0" w15:restartNumberingAfterBreak="0">
     <w:nsid w:val="1AE50C8A"/>
     <w:multiLevelType w:val="hybridMultilevel"/>
@@ -1696,14 +2260,245 @@
       </w:rPr>
     </w:lvl>
   </w:abstractNum>
+  <w:abstractNum w:abstractNumId="1" w15:restartNumberingAfterBreak="0">
+    <w:nsid w:val="27081434"/>
+    <w:multiLevelType w:val="hybridMultilevel"/>
+    <w:tmpl w:val="744A9C70"/>
+    <w:lvl w:ilvl="0" w:tplc="0C0A0001">
+      <w:start w:val="1"/>
+      <w:numFmt w:val="bullet"/>
+      <w:lvlText w:val=""/>
+      <w:lvlJc w:val="left"/>
+      <w:pPr>
+        <w:ind w:left="720" w:hanging="360"/>
+      </w:pPr>
+      <w:rPr>
+        <w:rFonts w:ascii="Symbol" w:hAnsi="Symbol" w:hint="default"/>
+      </w:rPr>
+    </w:lvl>
+    <w:lvl w:ilvl="1" w:tplc="0C0A0003" w:tentative="1">
+      <w:start w:val="1"/>
+      <w:numFmt w:val="bullet"/>
+      <w:lvlText w:val="o"/>
+      <w:lvlJc w:val="left"/>
+      <w:pPr>
+        <w:ind w:left="1440" w:hanging="360"/>
+      </w:pPr>
+      <w:rPr>
+        <w:rFonts w:ascii="Courier New" w:hAnsi="Courier New" w:cs="Courier New" w:hint="default"/>
+      </w:rPr>
+    </w:lvl>
+    <w:lvl w:ilvl="2" w:tplc="0C0A0005" w:tentative="1">
+      <w:start w:val="1"/>
+      <w:numFmt w:val="bullet"/>
+      <w:lvlText w:val=""/>
+      <w:lvlJc w:val="left"/>
+      <w:pPr>
+        <w:ind w:left="2160" w:hanging="360"/>
+      </w:pPr>
+      <w:rPr>
+        <w:rFonts w:ascii="Wingdings" w:hAnsi="Wingdings" w:hint="default"/>
+      </w:rPr>
+    </w:lvl>
+    <w:lvl w:ilvl="3" w:tplc="0C0A0001" w:tentative="1">
+      <w:start w:val="1"/>
+      <w:numFmt w:val="bullet"/>
+      <w:lvlText w:val=""/>
+      <w:lvlJc w:val="left"/>
+      <w:pPr>
+        <w:ind w:left="2880" w:hanging="360"/>
+      </w:pPr>
+      <w:rPr>
+        <w:rFonts w:ascii="Symbol" w:hAnsi="Symbol" w:hint="default"/>
+      </w:rPr>
+    </w:lvl>
+    <w:lvl w:ilvl="4" w:tplc="0C0A0003" w:tentative="1">
+      <w:start w:val="1"/>
+      <w:numFmt w:val="bullet"/>
+      <w:lvlText w:val="o"/>
+      <w:lvlJc w:val="left"/>
+      <w:pPr>
+        <w:ind w:left="3600" w:hanging="360"/>
+      </w:pPr>
+      <w:rPr>
+        <w:rFonts w:ascii="Courier New" w:hAnsi="Courier New" w:cs="Courier New" w:hint="default"/>
+      </w:rPr>
+    </w:lvl>
+    <w:lvl w:ilvl="5" w:tplc="0C0A0005" w:tentative="1">
+      <w:start w:val="1"/>
+      <w:numFmt w:val="bullet"/>
+      <w:lvlText w:val=""/>
+      <w:lvlJc w:val="left"/>
+      <w:pPr>
+        <w:ind w:left="4320" w:hanging="360"/>
+      </w:pPr>
+      <w:rPr>
+        <w:rFonts w:ascii="Wingdings" w:hAnsi="Wingdings" w:hint="default"/>
+      </w:rPr>
+    </w:lvl>
+    <w:lvl w:ilvl="6" w:tplc="0C0A0001" w:tentative="1">
+      <w:start w:val="1"/>
+      <w:numFmt w:val="bullet"/>
+      <w:lvlText w:val=""/>
+      <w:lvlJc w:val="left"/>
+      <w:pPr>
+        <w:ind w:left="5040" w:hanging="360"/>
+      </w:pPr>
+      <w:rPr>
+        <w:rFonts w:ascii="Symbol" w:hAnsi="Symbol" w:hint="default"/>
+      </w:rPr>
+    </w:lvl>
+    <w:lvl w:ilvl="7" w:tplc="0C0A0003" w:tentative="1">
+      <w:start w:val="1"/>
+      <w:numFmt w:val="bullet"/>
+      <w:lvlText w:val="o"/>
+      <w:lvlJc w:val="left"/>
+      <w:pPr>
+        <w:ind w:left="5760" w:hanging="360"/>
+      </w:pPr>
+      <w:rPr>
+        <w:rFonts w:ascii="Courier New" w:hAnsi="Courier New" w:cs="Courier New" w:hint="default"/>
+      </w:rPr>
+    </w:lvl>
+    <w:lvl w:ilvl="8" w:tplc="0C0A0005" w:tentative="1">
+      <w:start w:val="1"/>
+      <w:numFmt w:val="bullet"/>
+      <w:lvlText w:val=""/>
+      <w:lvlJc w:val="left"/>
+      <w:pPr>
+        <w:ind w:left="6480" w:hanging="360"/>
+      </w:pPr>
+      <w:rPr>
+        <w:rFonts w:ascii="Wingdings" w:hAnsi="Wingdings" w:hint="default"/>
+      </w:rPr>
+    </w:lvl>
+  </w:abstractNum>
+  <w:abstractNum w:abstractNumId="2" w15:restartNumberingAfterBreak="0">
+    <w:nsid w:val="59E73D6E"/>
+    <w:multiLevelType w:val="hybridMultilevel"/>
+    <w:tmpl w:val="EC448932"/>
+    <w:lvl w:ilvl="0" w:tplc="DB583866">
+      <w:numFmt w:val="bullet"/>
+      <w:lvlText w:val="-"/>
+      <w:lvlJc w:val="left"/>
+      <w:pPr>
+        <w:ind w:left="720" w:hanging="360"/>
+      </w:pPr>
+      <w:rPr>
+        <w:rFonts w:ascii="Calibri" w:eastAsiaTheme="minorHAnsi" w:hAnsi="Calibri" w:cs="Calibri" w:hint="default"/>
+      </w:rPr>
+    </w:lvl>
+    <w:lvl w:ilvl="1" w:tplc="0C0A0003">
+      <w:start w:val="1"/>
+      <w:numFmt w:val="bullet"/>
+      <w:lvlText w:val="o"/>
+      <w:lvlJc w:val="left"/>
+      <w:pPr>
+        <w:ind w:left="1440" w:hanging="360"/>
+      </w:pPr>
+      <w:rPr>
+        <w:rFonts w:ascii="Courier New" w:hAnsi="Courier New" w:cs="Courier New" w:hint="default"/>
+      </w:rPr>
+    </w:lvl>
+    <w:lvl w:ilvl="2" w:tplc="0C0A0005" w:tentative="1">
+      <w:start w:val="1"/>
+      <w:numFmt w:val="bullet"/>
+      <w:lvlText w:val=""/>
+      <w:lvlJc w:val="left"/>
+      <w:pPr>
+        <w:ind w:left="2160" w:hanging="360"/>
+      </w:pPr>
+      <w:rPr>
+        <w:rFonts w:ascii="Wingdings" w:hAnsi="Wingdings" w:hint="default"/>
+      </w:rPr>
+    </w:lvl>
+    <w:lvl w:ilvl="3" w:tplc="0C0A0001" w:tentative="1">
+      <w:start w:val="1"/>
+      <w:numFmt w:val="bullet"/>
+      <w:lvlText w:val=""/>
+      <w:lvlJc w:val="left"/>
+      <w:pPr>
+        <w:ind w:left="2880" w:hanging="360"/>
+      </w:pPr>
+      <w:rPr>
+        <w:rFonts w:ascii="Symbol" w:hAnsi="Symbol" w:hint="default"/>
+      </w:rPr>
+    </w:lvl>
+    <w:lvl w:ilvl="4" w:tplc="0C0A0003" w:tentative="1">
+      <w:start w:val="1"/>
+      <w:numFmt w:val="bullet"/>
+      <w:lvlText w:val="o"/>
+      <w:lvlJc w:val="left"/>
+      <w:pPr>
+        <w:ind w:left="3600" w:hanging="360"/>
+      </w:pPr>
+      <w:rPr>
+        <w:rFonts w:ascii="Courier New" w:hAnsi="Courier New" w:cs="Courier New" w:hint="default"/>
+      </w:rPr>
+    </w:lvl>
+    <w:lvl w:ilvl="5" w:tplc="0C0A0005" w:tentative="1">
+      <w:start w:val="1"/>
+      <w:numFmt w:val="bullet"/>
+      <w:lvlText w:val=""/>
+      <w:lvlJc w:val="left"/>
+      <w:pPr>
+        <w:ind w:left="4320" w:hanging="360"/>
+      </w:pPr>
+      <w:rPr>
+        <w:rFonts w:ascii="Wingdings" w:hAnsi="Wingdings" w:hint="default"/>
+      </w:rPr>
+    </w:lvl>
+    <w:lvl w:ilvl="6" w:tplc="0C0A0001" w:tentative="1">
+      <w:start w:val="1"/>
+      <w:numFmt w:val="bullet"/>
+      <w:lvlText w:val=""/>
+      <w:lvlJc w:val="left"/>
+      <w:pPr>
+        <w:ind w:left="5040" w:hanging="360"/>
+      </w:pPr>
+      <w:rPr>
+        <w:rFonts w:ascii="Symbol" w:hAnsi="Symbol" w:hint="default"/>
+      </w:rPr>
+    </w:lvl>
+    <w:lvl w:ilvl="7" w:tplc="0C0A0003" w:tentative="1">
+      <w:start w:val="1"/>
+      <w:numFmt w:val="bullet"/>
+      <w:lvlText w:val="o"/>
+      <w:lvlJc w:val="left"/>
+      <w:pPr>
+        <w:ind w:left="5760" w:hanging="360"/>
+      </w:pPr>
+      <w:rPr>
+        <w:rFonts w:ascii="Courier New" w:hAnsi="Courier New" w:cs="Courier New" w:hint="default"/>
+      </w:rPr>
+    </w:lvl>
+    <w:lvl w:ilvl="8" w:tplc="0C0A0005" w:tentative="1">
+      <w:start w:val="1"/>
+      <w:numFmt w:val="bullet"/>
+      <w:lvlText w:val=""/>
+      <w:lvlJc w:val="left"/>
+      <w:pPr>
+        <w:ind w:left="6480" w:hanging="360"/>
+      </w:pPr>
+      <w:rPr>
+        <w:rFonts w:ascii="Wingdings" w:hAnsi="Wingdings" w:hint="default"/>
+      </w:rPr>
+    </w:lvl>
+  </w:abstractNum>
   <w:num w:numId="1">
     <w:abstractNumId w:val="0"/>
+  </w:num>
+  <w:num w:numId="2">
+    <w:abstractNumId w:val="1"/>
+  </w:num>
+  <w:num w:numId="3">
+    <w:abstractNumId w:val="2"/>
   </w:num>
 </w:numbering>
 </file>
 
 <file path=word/styles.xml><?xml version="1.0" encoding="utf-8"?>
-<w:styles xmlns:mc="http://schemas.openxmlformats.org/markup-compatibility/2006" xmlns:r="http://schemas.openxmlformats.org/officeDocument/2006/relationships" xmlns:w="http://schemas.openxmlformats.org/wordprocessingml/2006/main" xmlns:w14="http://schemas.microsoft.com/office/word/2010/wordml" xmlns:w15="http://schemas.microsoft.com/office/word/2012/wordml" xmlns:w16cex="http://schemas.microsoft.com/office/word/2018/wordml/cex" xmlns:w16cid="http://schemas.microsoft.com/office/word/2016/wordml/cid" xmlns:w16="http://schemas.microsoft.com/office/word/2018/wordml" xmlns:w16sdtdh="http://schemas.microsoft.com/office/word/2020/wordml/sdtdatahash" xmlns:w16se="http://schemas.microsoft.com/office/word/2015/wordml/symex" mc:Ignorable="w14 w15 w16se w16cid w16 w16cex w16sdtdh">
+<w:styles xmlns:mc="http://schemas.openxmlformats.org/markup-compatibility/2006" xmlns:r="http://schemas.openxmlformats.org/officeDocument/2006/relationships" xmlns:w="http://schemas.openxmlformats.org/wordprocessingml/2006/main" xmlns:w14="http://schemas.microsoft.com/office/word/2010/wordml" xmlns:w15="http://schemas.microsoft.com/office/word/2012/wordml" xmlns:w16se="http://schemas.microsoft.com/office/word/2015/wordml/symex" mc:Ignorable="w14 w15 w16se">
   <w:docDefaults>
     <w:rPrDefault>
       <w:rPr>
@@ -1719,7 +2514,7 @@
       </w:pPr>
     </w:pPrDefault>
   </w:docDefaults>
-  <w:latentStyles w:defLockedState="0" w:defUIPriority="99" w:defSemiHidden="0" w:defUnhideWhenUsed="0" w:defQFormat="0" w:count="376">
+  <w:latentStyles w:defLockedState="0" w:defUIPriority="99" w:defSemiHidden="0" w:defUnhideWhenUsed="0" w:defQFormat="0" w:count="371">
     <w:lsdException w:name="Normal" w:uiPriority="0" w:qFormat="1"/>
     <w:lsdException w:name="heading 1" w:uiPriority="9" w:qFormat="1"/>
     <w:lsdException w:name="heading 2" w:semiHidden="1" w:uiPriority="9" w:unhideWhenUsed="1" w:qFormat="1"/>
@@ -2091,11 +2886,6 @@
     <w:lsdException w:name="List Table 5 Dark Accent 6" w:uiPriority="50"/>
     <w:lsdException w:name="List Table 6 Colorful Accent 6" w:uiPriority="51"/>
     <w:lsdException w:name="List Table 7 Colorful Accent 6" w:uiPriority="52"/>
-    <w:lsdException w:name="Mention" w:semiHidden="1" w:unhideWhenUsed="1"/>
-    <w:lsdException w:name="Smart Hyperlink" w:semiHidden="1" w:unhideWhenUsed="1"/>
-    <w:lsdException w:name="Hashtag" w:semiHidden="1" w:unhideWhenUsed="1"/>
-    <w:lsdException w:name="Unresolved Mention" w:semiHidden="1" w:unhideWhenUsed="1"/>
-    <w:lsdException w:name="Smart Link" w:semiHidden="1" w:unhideWhenUsed="1"/>
   </w:latentStyles>
   <w:style w:type="paragraph" w:default="1" w:styleId="Normal">
     <w:name w:val="Normal"/>

</xml_diff>

<commit_message>
Inicio de sesion de trabajo día 1.
</commit_message>
<xml_diff>
--- a/doc/Diario de Proyecto.docx
+++ b/doc/Diario de Proyecto.docx
@@ -2078,6 +2078,314 @@
         </w:rPr>
         <w:t xml:space="preserve">Alejandro </w:t>
       </w:r>
+      <w:r>
+        <w:rPr>
+          <w:sz w:val="24"/>
+          <w:szCs w:val="24"/>
+          <w:lang w:val="pt-PT"/>
+        </w:rPr>
+        <w:t>Merino y Victor Carles encargarnse de la realizacion del Mock Up.</w:t>
+      </w:r>
+    </w:p>
+    <w:p>
+      <w:pPr>
+        <w:pStyle w:val="Prrafodelista"/>
+        <w:numPr>
+          <w:ilvl w:val="0"/>
+          <w:numId w:val="3"/>
+        </w:numPr>
+        <w:rPr>
+          <w:sz w:val="24"/>
+          <w:szCs w:val="24"/>
+          <w:lang w:val="pt-PT"/>
+        </w:rPr>
+      </w:pPr>
+      <w:r>
+        <w:rPr>
+          <w:sz w:val="24"/>
+          <w:szCs w:val="24"/>
+          <w:lang w:val="pt-PT"/>
+        </w:rPr>
+        <w:t>Quedar antes del día 20, para p</w:t>
+      </w:r>
+      <w:r>
+        <w:rPr>
+          <w:sz w:val="24"/>
+          <w:szCs w:val="24"/>
+          <w:lang w:val="pt-PT"/>
+        </w:rPr>
+        <w:t>reparar la presentación. (Se expone del 21 al 25).</w:t>
+      </w:r>
+    </w:p>
+    <w:p>
+      <w:pPr>
+        <w:rPr>
+          <w:sz w:val="24"/>
+          <w:szCs w:val="24"/>
+          <w:lang w:val="pt-PT"/>
+        </w:rPr>
+      </w:pPr>
+      <w:r>
+        <w:rPr>
+          <w:sz w:val="24"/>
+          <w:szCs w:val="24"/>
+          <w:lang w:val="pt-PT"/>
+        </w:rPr>
+        <w:t>Presentes: Victor Carles, Victor Gimenez, Alejandro Merino, Roberto Martinez, Sergio Villar.</w:t>
+      </w:r>
+    </w:p>
+    <w:p>
+      <w:pPr>
+        <w:rPr>
+          <w:sz w:val="24"/>
+          <w:szCs w:val="24"/>
+          <w:lang w:val="pt-PT"/>
+        </w:rPr>
+      </w:pPr>
+    </w:p>
+    <w:p>
+      <w:pPr>
+        <w:rPr>
+          <w:sz w:val="24"/>
+          <w:szCs w:val="24"/>
+          <w:lang w:val="pt-PT"/>
+        </w:rPr>
+      </w:pPr>
+    </w:p>
+    <w:p>
+      <w:pPr>
+        <w:rPr>
+          <w:sz w:val="24"/>
+          <w:szCs w:val="24"/>
+          <w:lang w:val="pt-PT"/>
+        </w:rPr>
+      </w:pPr>
+    </w:p>
+    <w:p>
+      <w:pPr>
+        <w:rPr>
+          <w:sz w:val="24"/>
+          <w:szCs w:val="24"/>
+          <w:lang w:val="pt-PT"/>
+        </w:rPr>
+      </w:pPr>
+    </w:p>
+    <w:p>
+      <w:pPr>
+        <w:rPr>
+          <w:sz w:val="24"/>
+          <w:szCs w:val="24"/>
+          <w:lang w:val="pt-PT"/>
+        </w:rPr>
+      </w:pPr>
+    </w:p>
+    <w:p>
+      <w:pPr>
+        <w:rPr>
+          <w:sz w:val="24"/>
+          <w:szCs w:val="24"/>
+          <w:lang w:val="pt-PT"/>
+        </w:rPr>
+      </w:pPr>
+    </w:p>
+    <w:p>
+      <w:pPr>
+        <w:rPr>
+          <w:sz w:val="24"/>
+          <w:szCs w:val="24"/>
+          <w:lang w:val="pt-PT"/>
+        </w:rPr>
+      </w:pPr>
+    </w:p>
+    <w:p>
+      <w:pPr>
+        <w:rPr>
+          <w:sz w:val="24"/>
+          <w:szCs w:val="24"/>
+          <w:lang w:val="pt-PT"/>
+        </w:rPr>
+      </w:pPr>
+    </w:p>
+    <w:p>
+      <w:pPr>
+        <w:rPr>
+          <w:sz w:val="24"/>
+          <w:szCs w:val="24"/>
+          <w:lang w:val="pt-PT"/>
+        </w:rPr>
+      </w:pPr>
+    </w:p>
+    <w:p>
+      <w:pPr>
+        <w:rPr>
+          <w:sz w:val="24"/>
+          <w:szCs w:val="24"/>
+          <w:lang w:val="pt-PT"/>
+        </w:rPr>
+      </w:pPr>
+    </w:p>
+    <w:p>
+      <w:pPr>
+        <w:rPr>
+          <w:sz w:val="24"/>
+          <w:szCs w:val="24"/>
+          <w:lang w:val="pt-PT"/>
+        </w:rPr>
+      </w:pPr>
+      <w:r>
+        <w:rPr>
+          <w:sz w:val="24"/>
+          <w:szCs w:val="24"/>
+          <w:lang w:val="pt-PT"/>
+        </w:rPr>
+        <w:lastRenderedPageBreak/>
+        <w:t>Diario Proyecto: Dos semanas de dessarrollo PI.</w:t>
+      </w:r>
+    </w:p>
+    <w:p>
+      <w:pPr>
+        <w:rPr>
+          <w:b/>
+          <w:sz w:val="24"/>
+          <w:szCs w:val="24"/>
+          <w:lang w:val="pt-PT"/>
+        </w:rPr>
+      </w:pPr>
+      <w:r>
+        <w:rPr>
+          <w:b/>
+          <w:sz w:val="24"/>
+          <w:szCs w:val="24"/>
+          <w:lang w:val="pt-PT"/>
+        </w:rPr>
+        <w:t>Día 1 – Lunes 09 – 05 – 2022.</w:t>
+      </w:r>
+    </w:p>
+    <w:p>
+      <w:pPr>
+        <w:rPr>
+          <w:sz w:val="24"/>
+          <w:szCs w:val="24"/>
+          <w:lang w:val="pt-PT"/>
+        </w:rPr>
+      </w:pPr>
+      <w:r>
+        <w:rPr>
+          <w:sz w:val="24"/>
+          <w:szCs w:val="24"/>
+          <w:lang w:val="pt-PT"/>
+        </w:rPr>
+        <w:t>Diseño Formularios de Windows:</w:t>
+      </w:r>
+    </w:p>
+    <w:p>
+      <w:pPr>
+        <w:rPr>
+          <w:sz w:val="24"/>
+          <w:szCs w:val="24"/>
+          <w:lang w:val="pt-PT"/>
+        </w:rPr>
+      </w:pPr>
+      <w:r>
+        <w:rPr>
+          <w:sz w:val="24"/>
+          <w:szCs w:val="24"/>
+          <w:lang w:val="pt-PT"/>
+        </w:rPr>
+        <w:t>Decidir lista de forms.cs que hay crear para el código.</w:t>
+      </w:r>
+    </w:p>
+    <w:p>
+      <w:pPr>
+        <w:pStyle w:val="Prrafodelista"/>
+        <w:numPr>
+          <w:ilvl w:val="0"/>
+          <w:numId w:val="4"/>
+        </w:numPr>
+        <w:rPr>
+          <w:sz w:val="24"/>
+          <w:szCs w:val="24"/>
+          <w:lang w:val="pt-PT"/>
+        </w:rPr>
+      </w:pPr>
+      <w:r>
+        <w:rPr>
+          <w:sz w:val="24"/>
+          <w:szCs w:val="24"/>
+          <w:lang w:val="pt-PT"/>
+        </w:rPr>
+        <w:t>Establecer propiedades estandar para los componentes y el diseño de los formularios</w:t>
+      </w:r>
+    </w:p>
+    <w:p>
+      <w:pPr>
+        <w:rPr>
+          <w:sz w:val="24"/>
+          <w:szCs w:val="24"/>
+          <w:lang w:val="pt-PT"/>
+        </w:rPr>
+      </w:pPr>
+      <w:r>
+        <w:rPr>
+          <w:sz w:val="24"/>
+          <w:szCs w:val="24"/>
+          <w:lang w:val="pt-PT"/>
+        </w:rPr>
+        <w:t>Diseño y Analisis inicial de BBDD:</w:t>
+      </w:r>
+    </w:p>
+    <w:p>
+      <w:pPr>
+        <w:pStyle w:val="Prrafodelista"/>
+        <w:numPr>
+          <w:ilvl w:val="0"/>
+          <w:numId w:val="4"/>
+        </w:numPr>
+        <w:rPr>
+          <w:sz w:val="24"/>
+          <w:szCs w:val="24"/>
+          <w:lang w:val="pt-PT"/>
+        </w:rPr>
+      </w:pPr>
+      <w:r>
+        <w:rPr>
+          <w:sz w:val="24"/>
+          <w:szCs w:val="24"/>
+          <w:lang w:val="pt-PT"/>
+        </w:rPr>
+        <w:t>Analisis requerimientos BBDD.</w:t>
+      </w:r>
+    </w:p>
+    <w:p>
+      <w:pPr>
+        <w:pStyle w:val="Prrafodelista"/>
+        <w:numPr>
+          <w:ilvl w:val="0"/>
+          <w:numId w:val="4"/>
+        </w:numPr>
+        <w:rPr>
+          <w:sz w:val="24"/>
+          <w:szCs w:val="24"/>
+          <w:lang w:val="pt-PT"/>
+        </w:rPr>
+      </w:pPr>
+      <w:r>
+        <w:rPr>
+          <w:sz w:val="24"/>
+          <w:szCs w:val="24"/>
+          <w:lang w:val="pt-PT"/>
+        </w:rPr>
+        <w:t>Crear diagrama Entida Relación.</w:t>
+      </w:r>
+    </w:p>
+    <w:p>
+      <w:pPr>
+        <w:rPr>
+          <w:sz w:val="24"/>
+          <w:szCs w:val="24"/>
+          <w:lang w:val="pt-PT"/>
+        </w:rPr>
+      </w:pPr>
       <w:bookmarkStart w:id="0" w:name="_GoBack"/>
       <w:bookmarkEnd w:id="0"/>
       <w:r>
@@ -2086,55 +2394,17 @@
           <w:szCs w:val="24"/>
           <w:lang w:val="pt-PT"/>
         </w:rPr>
-        <w:t>Merino y Victor Carles encargarnse de la realizacion del Mock Up.</w:t>
-      </w:r>
-    </w:p>
-    <w:p>
-      <w:pPr>
-        <w:pStyle w:val="Prrafodelista"/>
-        <w:numPr>
-          <w:ilvl w:val="0"/>
-          <w:numId w:val="3"/>
-        </w:numPr>
-        <w:rPr>
-          <w:sz w:val="24"/>
-          <w:szCs w:val="24"/>
-          <w:lang w:val="pt-PT"/>
-        </w:rPr>
-      </w:pPr>
-      <w:r>
-        <w:rPr>
-          <w:sz w:val="24"/>
-          <w:szCs w:val="24"/>
-          <w:lang w:val="pt-PT"/>
-        </w:rPr>
-        <w:t>Quedar antes del día 20, para p</w:t>
-      </w:r>
-      <w:r>
-        <w:rPr>
-          <w:sz w:val="24"/>
-          <w:szCs w:val="24"/>
-          <w:lang w:val="pt-PT"/>
-        </w:rPr>
-        <w:t>reparar la presentación. (Se expone del 21 al 25).</w:t>
-      </w:r>
-    </w:p>
-    <w:p>
-      <w:pPr>
-        <w:rPr>
-          <w:sz w:val="24"/>
-          <w:szCs w:val="24"/>
-          <w:lang w:val="pt-PT"/>
-        </w:rPr>
-      </w:pPr>
-      <w:r>
-        <w:rPr>
-          <w:sz w:val="24"/>
-          <w:szCs w:val="24"/>
-          <w:lang w:val="pt-PT"/>
-        </w:rPr>
-        <w:t>Presentes: Victor Carles, Victor Gimenez, Alejandro Merino, Roberto Martinez, Sergio Villar.</w:t>
-      </w:r>
+        <w:t xml:space="preserve"> </w:t>
+      </w:r>
+    </w:p>
+    <w:p>
+      <w:pPr>
+        <w:rPr>
+          <w:sz w:val="24"/>
+          <w:szCs w:val="24"/>
+          <w:lang w:val="pt-PT"/>
+        </w:rPr>
+      </w:pPr>
     </w:p>
     <w:sectPr>
       <w:pgSz w:w="11906" w:h="16838"/>
@@ -2485,6 +2755,119 @@
       </w:rPr>
     </w:lvl>
   </w:abstractNum>
+  <w:abstractNum w:abstractNumId="3" w15:restartNumberingAfterBreak="0">
+    <w:nsid w:val="64D63CF8"/>
+    <w:multiLevelType w:val="hybridMultilevel"/>
+    <w:tmpl w:val="93AA4D22"/>
+    <w:lvl w:ilvl="0" w:tplc="0C0A0001">
+      <w:start w:val="1"/>
+      <w:numFmt w:val="bullet"/>
+      <w:lvlText w:val=""/>
+      <w:lvlJc w:val="left"/>
+      <w:pPr>
+        <w:ind w:left="1428" w:hanging="360"/>
+      </w:pPr>
+      <w:rPr>
+        <w:rFonts w:ascii="Symbol" w:hAnsi="Symbol" w:hint="default"/>
+      </w:rPr>
+    </w:lvl>
+    <w:lvl w:ilvl="1" w:tplc="0C0A0003" w:tentative="1">
+      <w:start w:val="1"/>
+      <w:numFmt w:val="bullet"/>
+      <w:lvlText w:val="o"/>
+      <w:lvlJc w:val="left"/>
+      <w:pPr>
+        <w:ind w:left="2148" w:hanging="360"/>
+      </w:pPr>
+      <w:rPr>
+        <w:rFonts w:ascii="Courier New" w:hAnsi="Courier New" w:cs="Courier New" w:hint="default"/>
+      </w:rPr>
+    </w:lvl>
+    <w:lvl w:ilvl="2" w:tplc="0C0A0005" w:tentative="1">
+      <w:start w:val="1"/>
+      <w:numFmt w:val="bullet"/>
+      <w:lvlText w:val=""/>
+      <w:lvlJc w:val="left"/>
+      <w:pPr>
+        <w:ind w:left="2868" w:hanging="360"/>
+      </w:pPr>
+      <w:rPr>
+        <w:rFonts w:ascii="Wingdings" w:hAnsi="Wingdings" w:hint="default"/>
+      </w:rPr>
+    </w:lvl>
+    <w:lvl w:ilvl="3" w:tplc="0C0A0001" w:tentative="1">
+      <w:start w:val="1"/>
+      <w:numFmt w:val="bullet"/>
+      <w:lvlText w:val=""/>
+      <w:lvlJc w:val="left"/>
+      <w:pPr>
+        <w:ind w:left="3588" w:hanging="360"/>
+      </w:pPr>
+      <w:rPr>
+        <w:rFonts w:ascii="Symbol" w:hAnsi="Symbol" w:hint="default"/>
+      </w:rPr>
+    </w:lvl>
+    <w:lvl w:ilvl="4" w:tplc="0C0A0003" w:tentative="1">
+      <w:start w:val="1"/>
+      <w:numFmt w:val="bullet"/>
+      <w:lvlText w:val="o"/>
+      <w:lvlJc w:val="left"/>
+      <w:pPr>
+        <w:ind w:left="4308" w:hanging="360"/>
+      </w:pPr>
+      <w:rPr>
+        <w:rFonts w:ascii="Courier New" w:hAnsi="Courier New" w:cs="Courier New" w:hint="default"/>
+      </w:rPr>
+    </w:lvl>
+    <w:lvl w:ilvl="5" w:tplc="0C0A0005" w:tentative="1">
+      <w:start w:val="1"/>
+      <w:numFmt w:val="bullet"/>
+      <w:lvlText w:val=""/>
+      <w:lvlJc w:val="left"/>
+      <w:pPr>
+        <w:ind w:left="5028" w:hanging="360"/>
+      </w:pPr>
+      <w:rPr>
+        <w:rFonts w:ascii="Wingdings" w:hAnsi="Wingdings" w:hint="default"/>
+      </w:rPr>
+    </w:lvl>
+    <w:lvl w:ilvl="6" w:tplc="0C0A0001" w:tentative="1">
+      <w:start w:val="1"/>
+      <w:numFmt w:val="bullet"/>
+      <w:lvlText w:val=""/>
+      <w:lvlJc w:val="left"/>
+      <w:pPr>
+        <w:ind w:left="5748" w:hanging="360"/>
+      </w:pPr>
+      <w:rPr>
+        <w:rFonts w:ascii="Symbol" w:hAnsi="Symbol" w:hint="default"/>
+      </w:rPr>
+    </w:lvl>
+    <w:lvl w:ilvl="7" w:tplc="0C0A0003" w:tentative="1">
+      <w:start w:val="1"/>
+      <w:numFmt w:val="bullet"/>
+      <w:lvlText w:val="o"/>
+      <w:lvlJc w:val="left"/>
+      <w:pPr>
+        <w:ind w:left="6468" w:hanging="360"/>
+      </w:pPr>
+      <w:rPr>
+        <w:rFonts w:ascii="Courier New" w:hAnsi="Courier New" w:cs="Courier New" w:hint="default"/>
+      </w:rPr>
+    </w:lvl>
+    <w:lvl w:ilvl="8" w:tplc="0C0A0005" w:tentative="1">
+      <w:start w:val="1"/>
+      <w:numFmt w:val="bullet"/>
+      <w:lvlText w:val=""/>
+      <w:lvlJc w:val="left"/>
+      <w:pPr>
+        <w:ind w:left="7188" w:hanging="360"/>
+      </w:pPr>
+      <w:rPr>
+        <w:rFonts w:ascii="Wingdings" w:hAnsi="Wingdings" w:hint="default"/>
+      </w:rPr>
+    </w:lvl>
+  </w:abstractNum>
   <w:num w:numId="1">
     <w:abstractNumId w:val="0"/>
   </w:num>
@@ -2493,6 +2876,9 @@
   </w:num>
   <w:num w:numId="3">
     <w:abstractNumId w:val="2"/>
+  </w:num>
+  <w:num w:numId="4">
+    <w:abstractNumId w:val="3"/>
   </w:num>
 </w:numbering>
 </file>

</xml_diff>